<commit_message>
update pentru documentatia de analiza
am adaugat planning poker (rezultate) si sectionarea problemelor in functie de dificultate si importanta
</commit_message>
<xml_diff>
--- a/DocumentDeAnalizaAlCerintelorClientului_FinalUpdate.docx
+++ b/DocumentDeAnalizaAlCerintelorClientului_FinalUpdate.docx
@@ -162,7 +162,7 @@
         <w:t xml:space="preserve"> </w:t>
       </w:r>
     </w:p>
-    <w:p xmlns:wp14="http://schemas.microsoft.com/office/word/2010/wordml" wp14:textId="4DF240F5">
+    <w:p xmlns:wp14="http://schemas.microsoft.com/office/word/2010/wordml" wp14:textId="669C0BC4">
       <w:pPr>
         <w:pStyle w:val="Normal"/>
         <w:ind w:left="0" w:firstLine="720"/>
@@ -549,25 +549,6 @@
           <w:szCs w:val="28"/>
         </w:rPr>
         <w:t xml:space="preserve"> simple.</w:t>
-      </w:r>
-    </w:p>
-    <w:p xmlns:wp14="http://schemas.microsoft.com/office/word/2010/wordml" wp14:textId="7B0BCB72">
-      <w:pPr>
-        <w:pStyle w:val="Normal"/>
-        <w:ind w:left="0"/>
-        <w:rPr>
-          <w:rFonts w:ascii="Times New Roman" w:hAnsi="Times New Roman" w:eastAsia="Times New Roman" w:cs="Times New Roman"/>
-          <w:sz w:val="32"/>
-          <w:szCs w:val="32"/>
-        </w:rPr>
-      </w:pPr>
-      <w:r>
-        <w:rPr>
-          <w:rFonts w:ascii="Times New Roman" w:hAnsi="Times New Roman" w:eastAsia="Times New Roman" w:cs="Times New Roman"/>
-          <w:sz w:val="28"/>
-          <w:szCs w:val="28"/>
-        </w:rPr>
-        <w:t xml:space="preserve"> </w:t>
       </w:r>
     </w:p>
     <w:p xmlns:wp14="http://schemas.microsoft.com/office/word/2010/wordml" wp14:textId="70CA3B8C">
@@ -5493,7 +5474,7 @@
         <w:t xml:space="preserve"> </w:t>
       </w:r>
     </w:p>
-    <w:p xmlns:wp14="http://schemas.microsoft.com/office/word/2010/wordml" wp14:textId="257E42BC">
+    <w:p xmlns:wp14="http://schemas.microsoft.com/office/word/2010/wordml" wp14:textId="568B9244">
       <w:pPr>
         <w:pStyle w:val="Normal"/>
         <w:spacing w:before="0" w:beforeAutospacing="off" w:after="160" w:afterAutospacing="off"/>
@@ -5512,9 +5493,8 @@
           <w:szCs w:val="32"/>
           <w:u w:val="single"/>
         </w:rPr>
-        <w:t xml:space="preserve">De </w:t>
-      </w:r>
-      <w:proofErr w:type="spellStart"/>
+        <w:t>U</w:t>
+      </w:r>
       <w:r>
         <w:rPr>
           <w:rFonts w:ascii="Times New Roman" w:hAnsi="Times New Roman" w:eastAsia="Times New Roman" w:cs="Times New Roman"/>
@@ -5522,29 +5502,8 @@
           <w:szCs w:val="32"/>
           <w:u w:val="single"/>
         </w:rPr>
-        <w:t>asemenea</w:t>
-      </w:r>
-      <w:proofErr w:type="spellEnd"/>
-      <w:r>
-        <w:rPr>
-          <w:rFonts w:ascii="Times New Roman" w:hAnsi="Times New Roman" w:eastAsia="Times New Roman" w:cs="Times New Roman"/>
-          <w:sz w:val="32"/>
-          <w:szCs w:val="32"/>
-          <w:u w:val="single"/>
-        </w:rPr>
-        <w:t xml:space="preserve"> consider ca </w:t>
-      </w:r>
-      <w:proofErr w:type="spellStart"/>
-      <w:r>
-        <w:rPr>
-          <w:rFonts w:ascii="Times New Roman" w:hAnsi="Times New Roman" w:eastAsia="Times New Roman" w:cs="Times New Roman"/>
-          <w:sz w:val="32"/>
-          <w:szCs w:val="32"/>
-          <w:u w:val="single"/>
-        </w:rPr>
-        <w:t>urmatoarele</w:t>
-      </w:r>
-      <w:proofErr w:type="spellEnd"/>
+        <w:t>rmatoarele</w:t>
+      </w:r>
       <w:r>
         <w:rPr>
           <w:rFonts w:ascii="Times New Roman" w:hAnsi="Times New Roman" w:eastAsia="Times New Roman" w:cs="Times New Roman"/>
@@ -6828,91 +6787,2839 @@
           <w:rFonts w:ascii="Times New Roman" w:hAnsi="Times New Roman" w:eastAsia="Times New Roman" w:cs="Times New Roman"/>
           <w:sz w:val="28"/>
           <w:szCs w:val="28"/>
+        </w:rPr>
+      </w:pPr>
+      <w:proofErr w:type="spellStart"/>
+      <w:r>
+        <w:rPr>
+          <w:rFonts w:ascii="Times New Roman" w:hAnsi="Times New Roman" w:eastAsia="Times New Roman" w:cs="Times New Roman"/>
+          <w:sz w:val="28"/>
+          <w:szCs w:val="28"/>
+        </w:rPr>
+        <w:t>Orele</w:t>
+      </w:r>
+      <w:proofErr w:type="spellEnd"/>
+      <w:r>
+        <w:rPr>
+          <w:rFonts w:ascii="Times New Roman" w:hAnsi="Times New Roman" w:eastAsia="Times New Roman" w:cs="Times New Roman"/>
+          <w:sz w:val="28"/>
+          <w:szCs w:val="28"/>
+        </w:rPr>
+        <w:t xml:space="preserve"> </w:t>
+      </w:r>
+      <w:proofErr w:type="spellStart"/>
+      <w:r>
+        <w:rPr>
+          <w:rFonts w:ascii="Times New Roman" w:hAnsi="Times New Roman" w:eastAsia="Times New Roman" w:cs="Times New Roman"/>
+          <w:sz w:val="28"/>
+          <w:szCs w:val="28"/>
+        </w:rPr>
+        <w:t>dormite</w:t>
+      </w:r>
+      <w:proofErr w:type="spellEnd"/>
+      <w:r>
+        <w:rPr>
+          <w:rFonts w:ascii="Times New Roman" w:hAnsi="Times New Roman" w:eastAsia="Times New Roman" w:cs="Times New Roman"/>
+          <w:sz w:val="28"/>
+          <w:szCs w:val="28"/>
+        </w:rPr>
+        <w:t xml:space="preserve"> in </w:t>
+      </w:r>
+      <w:proofErr w:type="spellStart"/>
+      <w:r>
+        <w:rPr>
+          <w:rFonts w:ascii="Times New Roman" w:hAnsi="Times New Roman" w:eastAsia="Times New Roman" w:cs="Times New Roman"/>
+          <w:sz w:val="28"/>
+          <w:szCs w:val="28"/>
+        </w:rPr>
+        <w:t>functie</w:t>
+      </w:r>
+      <w:proofErr w:type="spellEnd"/>
+      <w:r>
+        <w:rPr>
+          <w:rFonts w:ascii="Times New Roman" w:hAnsi="Times New Roman" w:eastAsia="Times New Roman" w:cs="Times New Roman"/>
+          <w:sz w:val="28"/>
+          <w:szCs w:val="28"/>
+        </w:rPr>
+        <w:t xml:space="preserve"> de </w:t>
+      </w:r>
+      <w:proofErr w:type="spellStart"/>
+      <w:r>
+        <w:rPr>
+          <w:rFonts w:ascii="Times New Roman" w:hAnsi="Times New Roman" w:eastAsia="Times New Roman" w:cs="Times New Roman"/>
+          <w:sz w:val="28"/>
+          <w:szCs w:val="28"/>
+        </w:rPr>
+        <w:t>ciclurile</w:t>
+      </w:r>
+      <w:proofErr w:type="spellEnd"/>
+      <w:r>
+        <w:rPr>
+          <w:rFonts w:ascii="Times New Roman" w:hAnsi="Times New Roman" w:eastAsia="Times New Roman" w:cs="Times New Roman"/>
+          <w:sz w:val="28"/>
+          <w:szCs w:val="28"/>
+        </w:rPr>
+        <w:t xml:space="preserve"> </w:t>
+      </w:r>
+      <w:proofErr w:type="spellStart"/>
+      <w:r>
+        <w:rPr>
+          <w:rFonts w:ascii="Times New Roman" w:hAnsi="Times New Roman" w:eastAsia="Times New Roman" w:cs="Times New Roman"/>
+          <w:sz w:val="28"/>
+          <w:szCs w:val="28"/>
+        </w:rPr>
+        <w:t>somnului</w:t>
+      </w:r>
+      <w:proofErr w:type="spellEnd"/>
+    </w:p>
+    <w:p>
+      <w:pPr>
+        <w:pStyle w:val="Normal"/>
+        <w:bidi w:val="0"/>
+        <w:spacing w:before="0" w:beforeAutospacing="off" w:after="0" w:afterAutospacing="off" w:line="259" w:lineRule="auto"/>
+        <w:ind w:left="360" w:right="0"/>
+        <w:jc w:val="left"/>
+        <w:rPr>
+          <w:rFonts w:ascii="Times New Roman" w:hAnsi="Times New Roman" w:eastAsia="Times New Roman" w:cs="Times New Roman"/>
+          <w:sz w:val="28"/>
+          <w:szCs w:val="28"/>
+        </w:rPr>
+      </w:pPr>
+    </w:p>
+    <w:p>
+      <w:pPr>
+        <w:pStyle w:val="Normal"/>
+        <w:bidi w:val="0"/>
+        <w:spacing w:before="0" w:beforeAutospacing="off" w:after="0" w:afterAutospacing="off" w:line="259" w:lineRule="auto"/>
+        <w:ind w:right="0"/>
+        <w:jc w:val="left"/>
+        <w:rPr>
+          <w:rFonts w:ascii="Times New Roman" w:hAnsi="Times New Roman" w:eastAsia="Times New Roman" w:cs="Times New Roman"/>
+          <w:sz w:val="28"/>
+          <w:szCs w:val="28"/>
           <w:u w:val="single"/>
         </w:rPr>
       </w:pPr>
-      <w:proofErr w:type="spellStart"/>
-      <w:r>
-        <w:rPr>
-          <w:rFonts w:ascii="Times New Roman" w:hAnsi="Times New Roman" w:eastAsia="Times New Roman" w:cs="Times New Roman"/>
-          <w:sz w:val="28"/>
-          <w:szCs w:val="28"/>
-        </w:rPr>
-        <w:t>Orele</w:t>
-      </w:r>
-      <w:proofErr w:type="spellEnd"/>
-      <w:r>
-        <w:rPr>
-          <w:rFonts w:ascii="Times New Roman" w:hAnsi="Times New Roman" w:eastAsia="Times New Roman" w:cs="Times New Roman"/>
-          <w:sz w:val="28"/>
-          <w:szCs w:val="28"/>
-        </w:rPr>
-        <w:t xml:space="preserve"> </w:t>
-      </w:r>
-      <w:proofErr w:type="spellStart"/>
-      <w:r>
-        <w:rPr>
-          <w:rFonts w:ascii="Times New Roman" w:hAnsi="Times New Roman" w:eastAsia="Times New Roman" w:cs="Times New Roman"/>
-          <w:sz w:val="28"/>
-          <w:szCs w:val="28"/>
-        </w:rPr>
-        <w:t>dormite</w:t>
-      </w:r>
-      <w:proofErr w:type="spellEnd"/>
-      <w:r>
-        <w:rPr>
-          <w:rFonts w:ascii="Times New Roman" w:hAnsi="Times New Roman" w:eastAsia="Times New Roman" w:cs="Times New Roman"/>
-          <w:sz w:val="28"/>
-          <w:szCs w:val="28"/>
-        </w:rPr>
-        <w:t xml:space="preserve"> in </w:t>
-      </w:r>
-      <w:proofErr w:type="spellStart"/>
-      <w:r>
-        <w:rPr>
-          <w:rFonts w:ascii="Times New Roman" w:hAnsi="Times New Roman" w:eastAsia="Times New Roman" w:cs="Times New Roman"/>
-          <w:sz w:val="28"/>
-          <w:szCs w:val="28"/>
-        </w:rPr>
-        <w:t>functie</w:t>
-      </w:r>
-      <w:proofErr w:type="spellEnd"/>
-      <w:r>
-        <w:rPr>
-          <w:rFonts w:ascii="Times New Roman" w:hAnsi="Times New Roman" w:eastAsia="Times New Roman" w:cs="Times New Roman"/>
-          <w:sz w:val="28"/>
-          <w:szCs w:val="28"/>
-        </w:rPr>
-        <w:t xml:space="preserve"> de </w:t>
-      </w:r>
-      <w:proofErr w:type="spellStart"/>
-      <w:r>
-        <w:rPr>
-          <w:rFonts w:ascii="Times New Roman" w:hAnsi="Times New Roman" w:eastAsia="Times New Roman" w:cs="Times New Roman"/>
-          <w:sz w:val="28"/>
-          <w:szCs w:val="28"/>
-        </w:rPr>
-        <w:t>ciclurile</w:t>
-      </w:r>
-      <w:proofErr w:type="spellEnd"/>
-      <w:r>
-        <w:rPr>
-          <w:rFonts w:ascii="Times New Roman" w:hAnsi="Times New Roman" w:eastAsia="Times New Roman" w:cs="Times New Roman"/>
-          <w:sz w:val="28"/>
-          <w:szCs w:val="28"/>
-        </w:rPr>
-        <w:t xml:space="preserve"> </w:t>
-      </w:r>
-      <w:proofErr w:type="spellStart"/>
-      <w:r>
-        <w:rPr>
-          <w:rFonts w:ascii="Times New Roman" w:hAnsi="Times New Roman" w:eastAsia="Times New Roman" w:cs="Times New Roman"/>
-          <w:sz w:val="28"/>
-          <w:szCs w:val="28"/>
-        </w:rPr>
-        <w:t>somnului</w:t>
-      </w:r>
-      <w:proofErr w:type="spellEnd"/>
+    </w:p>
+    <w:p>
+      <w:pPr>
+        <w:pStyle w:val="Normal"/>
+        <w:bidi w:val="0"/>
+        <w:spacing w:before="0" w:beforeAutospacing="off" w:after="0" w:afterAutospacing="off" w:line="259" w:lineRule="auto"/>
+        <w:ind w:right="0"/>
+        <w:jc w:val="left"/>
+        <w:rPr>
+          <w:rFonts w:ascii="Times New Roman" w:hAnsi="Times New Roman" w:eastAsia="Times New Roman" w:cs="Times New Roman"/>
+          <w:sz w:val="32"/>
+          <w:szCs w:val="32"/>
+          <w:u w:val="single"/>
+        </w:rPr>
+      </w:pPr>
+      <w:r>
+        <w:rPr>
+          <w:rFonts w:ascii="Times New Roman" w:hAnsi="Times New Roman" w:eastAsia="Times New Roman" w:cs="Times New Roman"/>
+          <w:sz w:val="32"/>
+          <w:szCs w:val="32"/>
+          <w:u w:val="single"/>
+        </w:rPr>
+        <w:t>Planning Poker</w:t>
+      </w:r>
+    </w:p>
+    <w:p>
+      <w:pPr>
+        <w:pStyle w:val="Normal"/>
+        <w:bidi w:val="0"/>
+        <w:spacing w:before="0" w:beforeAutospacing="off" w:after="0" w:afterAutospacing="off" w:line="259" w:lineRule="auto"/>
+        <w:ind w:right="0"/>
+        <w:jc w:val="left"/>
+        <w:rPr>
+          <w:rFonts w:ascii="Times New Roman" w:hAnsi="Times New Roman" w:eastAsia="Times New Roman" w:cs="Times New Roman"/>
+          <w:sz w:val="28"/>
+          <w:szCs w:val="28"/>
+        </w:rPr>
+      </w:pPr>
+      <w:proofErr w:type="spellStart"/>
+      <w:r>
+        <w:rPr>
+          <w:rFonts w:ascii="Times New Roman" w:hAnsi="Times New Roman" w:eastAsia="Times New Roman" w:cs="Times New Roman"/>
+          <w:sz w:val="28"/>
+          <w:szCs w:val="28"/>
+        </w:rPr>
+        <w:t>Pentru</w:t>
+      </w:r>
+      <w:proofErr w:type="spellEnd"/>
+      <w:r>
+        <w:rPr>
+          <w:rFonts w:ascii="Times New Roman" w:hAnsi="Times New Roman" w:eastAsia="Times New Roman" w:cs="Times New Roman"/>
+          <w:sz w:val="28"/>
+          <w:szCs w:val="28"/>
+        </w:rPr>
+        <w:t xml:space="preserve"> a </w:t>
+      </w:r>
+      <w:proofErr w:type="spellStart"/>
+      <w:r>
+        <w:rPr>
+          <w:rFonts w:ascii="Times New Roman" w:hAnsi="Times New Roman" w:eastAsia="Times New Roman" w:cs="Times New Roman"/>
+          <w:sz w:val="28"/>
+          <w:szCs w:val="28"/>
+        </w:rPr>
+        <w:t>afla</w:t>
+      </w:r>
+      <w:proofErr w:type="spellEnd"/>
+      <w:r>
+        <w:rPr>
+          <w:rFonts w:ascii="Times New Roman" w:hAnsi="Times New Roman" w:eastAsia="Times New Roman" w:cs="Times New Roman"/>
+          <w:sz w:val="28"/>
+          <w:szCs w:val="28"/>
+        </w:rPr>
+        <w:t xml:space="preserve"> </w:t>
+      </w:r>
+      <w:proofErr w:type="spellStart"/>
+      <w:r>
+        <w:rPr>
+          <w:rFonts w:ascii="Times New Roman" w:hAnsi="Times New Roman" w:eastAsia="Times New Roman" w:cs="Times New Roman"/>
+          <w:sz w:val="28"/>
+          <w:szCs w:val="28"/>
+        </w:rPr>
+        <w:t>opiniile</w:t>
+      </w:r>
+      <w:proofErr w:type="spellEnd"/>
+      <w:r>
+        <w:rPr>
+          <w:rFonts w:ascii="Times New Roman" w:hAnsi="Times New Roman" w:eastAsia="Times New Roman" w:cs="Times New Roman"/>
+          <w:sz w:val="28"/>
+          <w:szCs w:val="28"/>
+        </w:rPr>
+        <w:t xml:space="preserve"> </w:t>
+      </w:r>
+      <w:proofErr w:type="spellStart"/>
+      <w:r>
+        <w:rPr>
+          <w:rFonts w:ascii="Times New Roman" w:hAnsi="Times New Roman" w:eastAsia="Times New Roman" w:cs="Times New Roman"/>
+          <w:sz w:val="28"/>
+          <w:szCs w:val="28"/>
+        </w:rPr>
+        <w:t>fiecaruia</w:t>
+      </w:r>
+      <w:proofErr w:type="spellEnd"/>
+      <w:r>
+        <w:rPr>
+          <w:rFonts w:ascii="Times New Roman" w:hAnsi="Times New Roman" w:eastAsia="Times New Roman" w:cs="Times New Roman"/>
+          <w:sz w:val="28"/>
+          <w:szCs w:val="28"/>
+        </w:rPr>
+        <w:t xml:space="preserve"> </w:t>
+      </w:r>
+      <w:proofErr w:type="spellStart"/>
+      <w:r>
+        <w:rPr>
+          <w:rFonts w:ascii="Times New Roman" w:hAnsi="Times New Roman" w:eastAsia="Times New Roman" w:cs="Times New Roman"/>
+          <w:sz w:val="28"/>
+          <w:szCs w:val="28"/>
+        </w:rPr>
+        <w:t>si</w:t>
+      </w:r>
+      <w:proofErr w:type="spellEnd"/>
+      <w:r>
+        <w:rPr>
+          <w:rFonts w:ascii="Times New Roman" w:hAnsi="Times New Roman" w:eastAsia="Times New Roman" w:cs="Times New Roman"/>
+          <w:sz w:val="28"/>
+          <w:szCs w:val="28"/>
+        </w:rPr>
+        <w:t xml:space="preserve"> </w:t>
+      </w:r>
+      <w:proofErr w:type="spellStart"/>
+      <w:r>
+        <w:rPr>
+          <w:rFonts w:ascii="Times New Roman" w:hAnsi="Times New Roman" w:eastAsia="Times New Roman" w:cs="Times New Roman"/>
+          <w:sz w:val="28"/>
+          <w:szCs w:val="28"/>
+        </w:rPr>
+        <w:t>pentru</w:t>
+      </w:r>
+      <w:proofErr w:type="spellEnd"/>
+      <w:r>
+        <w:rPr>
+          <w:rFonts w:ascii="Times New Roman" w:hAnsi="Times New Roman" w:eastAsia="Times New Roman" w:cs="Times New Roman"/>
+          <w:sz w:val="28"/>
+          <w:szCs w:val="28"/>
+        </w:rPr>
+        <w:t xml:space="preserve"> a </w:t>
+      </w:r>
+      <w:proofErr w:type="spellStart"/>
+      <w:r>
+        <w:rPr>
+          <w:rFonts w:ascii="Times New Roman" w:hAnsi="Times New Roman" w:eastAsia="Times New Roman" w:cs="Times New Roman"/>
+          <w:sz w:val="28"/>
+          <w:szCs w:val="28"/>
+        </w:rPr>
+        <w:t>obtine</w:t>
+      </w:r>
+      <w:proofErr w:type="spellEnd"/>
+      <w:r>
+        <w:rPr>
+          <w:rFonts w:ascii="Times New Roman" w:hAnsi="Times New Roman" w:eastAsia="Times New Roman" w:cs="Times New Roman"/>
+          <w:sz w:val="28"/>
+          <w:szCs w:val="28"/>
+        </w:rPr>
+        <w:t xml:space="preserve"> </w:t>
+      </w:r>
+      <w:proofErr w:type="spellStart"/>
+      <w:r>
+        <w:rPr>
+          <w:rFonts w:ascii="Times New Roman" w:hAnsi="Times New Roman" w:eastAsia="Times New Roman" w:cs="Times New Roman"/>
+          <w:sz w:val="28"/>
+          <w:szCs w:val="28"/>
+        </w:rPr>
+        <w:t>rezultate</w:t>
+      </w:r>
+      <w:proofErr w:type="spellEnd"/>
+      <w:r>
+        <w:rPr>
+          <w:rFonts w:ascii="Times New Roman" w:hAnsi="Times New Roman" w:eastAsia="Times New Roman" w:cs="Times New Roman"/>
+          <w:sz w:val="28"/>
+          <w:szCs w:val="28"/>
+        </w:rPr>
+        <w:t xml:space="preserve"> </w:t>
+      </w:r>
+      <w:r>
+        <w:rPr>
+          <w:rFonts w:ascii="Times New Roman" w:hAnsi="Times New Roman" w:eastAsia="Times New Roman" w:cs="Times New Roman"/>
+          <w:sz w:val="28"/>
+          <w:szCs w:val="28"/>
+        </w:rPr>
+        <w:t>veridice</w:t>
+      </w:r>
+      <w:r>
+        <w:rPr>
+          <w:rFonts w:ascii="Times New Roman" w:hAnsi="Times New Roman" w:eastAsia="Times New Roman" w:cs="Times New Roman"/>
+          <w:sz w:val="28"/>
+          <w:szCs w:val="28"/>
+        </w:rPr>
+        <w:t xml:space="preserve"> </w:t>
+      </w:r>
+      <w:r>
+        <w:rPr>
+          <w:rFonts w:ascii="Times New Roman" w:hAnsi="Times New Roman" w:eastAsia="Times New Roman" w:cs="Times New Roman"/>
+          <w:sz w:val="28"/>
+          <w:szCs w:val="28"/>
+        </w:rPr>
+        <w:t xml:space="preserve">am ales </w:t>
+      </w:r>
+      <w:proofErr w:type="spellStart"/>
+      <w:r>
+        <w:rPr>
+          <w:rFonts w:ascii="Times New Roman" w:hAnsi="Times New Roman" w:eastAsia="Times New Roman" w:cs="Times New Roman"/>
+          <w:sz w:val="28"/>
+          <w:szCs w:val="28"/>
+        </w:rPr>
+        <w:t>sa</w:t>
+      </w:r>
+      <w:proofErr w:type="spellEnd"/>
+      <w:r>
+        <w:rPr>
+          <w:rFonts w:ascii="Times New Roman" w:hAnsi="Times New Roman" w:eastAsia="Times New Roman" w:cs="Times New Roman"/>
+          <w:sz w:val="28"/>
+          <w:szCs w:val="28"/>
+        </w:rPr>
+        <w:t xml:space="preserve"> </w:t>
+      </w:r>
+      <w:proofErr w:type="spellStart"/>
+      <w:r>
+        <w:rPr>
+          <w:rFonts w:ascii="Times New Roman" w:hAnsi="Times New Roman" w:eastAsia="Times New Roman" w:cs="Times New Roman"/>
+          <w:sz w:val="28"/>
+          <w:szCs w:val="28"/>
+        </w:rPr>
+        <w:t>jucam</w:t>
+      </w:r>
+      <w:proofErr w:type="spellEnd"/>
+      <w:r>
+        <w:rPr>
+          <w:rFonts w:ascii="Times New Roman" w:hAnsi="Times New Roman" w:eastAsia="Times New Roman" w:cs="Times New Roman"/>
+          <w:sz w:val="28"/>
+          <w:szCs w:val="28"/>
+        </w:rPr>
+        <w:t xml:space="preserve"> </w:t>
+      </w:r>
+      <w:r>
+        <w:rPr>
+          <w:rFonts w:ascii="Times New Roman" w:hAnsi="Times New Roman" w:eastAsia="Times New Roman" w:cs="Times New Roman"/>
+          <w:sz w:val="28"/>
+          <w:szCs w:val="28"/>
+        </w:rPr>
+        <w:t>planning</w:t>
+      </w:r>
+      <w:r>
+        <w:rPr>
+          <w:rFonts w:ascii="Times New Roman" w:hAnsi="Times New Roman" w:eastAsia="Times New Roman" w:cs="Times New Roman"/>
+          <w:sz w:val="28"/>
+          <w:szCs w:val="28"/>
+        </w:rPr>
+        <w:t xml:space="preserve"> poker.</w:t>
+      </w:r>
+      <w:r>
+        <w:rPr>
+          <w:rFonts w:ascii="Times New Roman" w:hAnsi="Times New Roman" w:eastAsia="Times New Roman" w:cs="Times New Roman"/>
+          <w:sz w:val="28"/>
+          <w:szCs w:val="28"/>
+        </w:rPr>
+        <w:t xml:space="preserve"> </w:t>
+      </w:r>
+      <w:proofErr w:type="spellStart"/>
+      <w:r>
+        <w:rPr>
+          <w:rFonts w:ascii="Times New Roman" w:hAnsi="Times New Roman" w:eastAsia="Times New Roman" w:cs="Times New Roman"/>
+          <w:sz w:val="28"/>
+          <w:szCs w:val="28"/>
+        </w:rPr>
+        <w:t>Rezultatele</w:t>
+      </w:r>
+      <w:proofErr w:type="spellEnd"/>
+      <w:r>
+        <w:rPr>
+          <w:rFonts w:ascii="Times New Roman" w:hAnsi="Times New Roman" w:eastAsia="Times New Roman" w:cs="Times New Roman"/>
+          <w:sz w:val="28"/>
+          <w:szCs w:val="28"/>
+        </w:rPr>
+        <w:t xml:space="preserve"> </w:t>
+      </w:r>
+      <w:proofErr w:type="spellStart"/>
+      <w:r>
+        <w:rPr>
+          <w:rFonts w:ascii="Times New Roman" w:hAnsi="Times New Roman" w:eastAsia="Times New Roman" w:cs="Times New Roman"/>
+          <w:sz w:val="28"/>
+          <w:szCs w:val="28"/>
+        </w:rPr>
+        <w:t>urmatoare</w:t>
+      </w:r>
+      <w:proofErr w:type="spellEnd"/>
+      <w:r>
+        <w:rPr>
+          <w:rFonts w:ascii="Times New Roman" w:hAnsi="Times New Roman" w:eastAsia="Times New Roman" w:cs="Times New Roman"/>
+          <w:sz w:val="28"/>
+          <w:szCs w:val="28"/>
+        </w:rPr>
+        <w:t xml:space="preserve"> </w:t>
+      </w:r>
+      <w:proofErr w:type="spellStart"/>
+      <w:r>
+        <w:rPr>
+          <w:rFonts w:ascii="Times New Roman" w:hAnsi="Times New Roman" w:eastAsia="Times New Roman" w:cs="Times New Roman"/>
+          <w:sz w:val="28"/>
+          <w:szCs w:val="28"/>
+        </w:rPr>
+        <w:t>reprezinta</w:t>
+      </w:r>
+      <w:proofErr w:type="spellEnd"/>
+      <w:r>
+        <w:rPr>
+          <w:rFonts w:ascii="Times New Roman" w:hAnsi="Times New Roman" w:eastAsia="Times New Roman" w:cs="Times New Roman"/>
+          <w:sz w:val="28"/>
+          <w:szCs w:val="28"/>
+        </w:rPr>
+        <w:t xml:space="preserve"> </w:t>
+      </w:r>
+      <w:proofErr w:type="spellStart"/>
+      <w:r>
+        <w:rPr>
+          <w:rFonts w:ascii="Times New Roman" w:hAnsi="Times New Roman" w:eastAsia="Times New Roman" w:cs="Times New Roman"/>
+          <w:sz w:val="28"/>
+          <w:szCs w:val="28"/>
+        </w:rPr>
+        <w:t>mediile</w:t>
+      </w:r>
+      <w:proofErr w:type="spellEnd"/>
+      <w:r>
+        <w:rPr>
+          <w:rFonts w:ascii="Times New Roman" w:hAnsi="Times New Roman" w:eastAsia="Times New Roman" w:cs="Times New Roman"/>
+          <w:sz w:val="28"/>
+          <w:szCs w:val="28"/>
+        </w:rPr>
+        <w:t xml:space="preserve"> </w:t>
+      </w:r>
+      <w:proofErr w:type="spellStart"/>
+      <w:r>
+        <w:rPr>
+          <w:rFonts w:ascii="Times New Roman" w:hAnsi="Times New Roman" w:eastAsia="Times New Roman" w:cs="Times New Roman"/>
+          <w:sz w:val="28"/>
+          <w:szCs w:val="28"/>
+        </w:rPr>
+        <w:t>pentru</w:t>
+      </w:r>
+      <w:proofErr w:type="spellEnd"/>
+      <w:r>
+        <w:rPr>
+          <w:rFonts w:ascii="Times New Roman" w:hAnsi="Times New Roman" w:eastAsia="Times New Roman" w:cs="Times New Roman"/>
+          <w:sz w:val="28"/>
+          <w:szCs w:val="28"/>
+        </w:rPr>
+        <w:t xml:space="preserve"> </w:t>
+      </w:r>
+      <w:proofErr w:type="spellStart"/>
+      <w:r>
+        <w:rPr>
+          <w:rFonts w:ascii="Times New Roman" w:hAnsi="Times New Roman" w:eastAsia="Times New Roman" w:cs="Times New Roman"/>
+          <w:sz w:val="28"/>
+          <w:szCs w:val="28"/>
+        </w:rPr>
+        <w:t>toate</w:t>
+      </w:r>
+      <w:proofErr w:type="spellEnd"/>
+      <w:r>
+        <w:rPr>
+          <w:rFonts w:ascii="Times New Roman" w:hAnsi="Times New Roman" w:eastAsia="Times New Roman" w:cs="Times New Roman"/>
+          <w:sz w:val="28"/>
+          <w:szCs w:val="28"/>
+        </w:rPr>
+        <w:t xml:space="preserve"> issue-urile </w:t>
+      </w:r>
+      <w:proofErr w:type="spellStart"/>
+      <w:r>
+        <w:rPr>
+          <w:rFonts w:ascii="Times New Roman" w:hAnsi="Times New Roman" w:eastAsia="Times New Roman" w:cs="Times New Roman"/>
+          <w:sz w:val="28"/>
+          <w:szCs w:val="28"/>
+        </w:rPr>
+        <w:t>noastre</w:t>
+      </w:r>
+      <w:proofErr w:type="spellEnd"/>
+      <w:r>
+        <w:rPr>
+          <w:rFonts w:ascii="Times New Roman" w:hAnsi="Times New Roman" w:eastAsia="Times New Roman" w:cs="Times New Roman"/>
+          <w:sz w:val="28"/>
+          <w:szCs w:val="28"/>
+        </w:rPr>
+        <w:t>:</w:t>
+      </w:r>
+    </w:p>
+    <w:tbl>
+      <w:tblPr>
+        <w:tblStyle w:val="TableGrid"/>
+        <w:bidiVisual w:val="0"/>
+        <w:tblW w:w="0" w:type="auto"/>
+        <w:tblLayout w:type="fixed"/>
+        <w:tblLook w:val="06A0" w:firstRow="1" w:lastRow="0" w:firstColumn="1" w:lastColumn="0" w:noHBand="1" w:noVBand="1"/>
+      </w:tblPr>
+      <w:tblGrid>
+        <w:gridCol w:w="3120"/>
+        <w:gridCol w:w="3120"/>
+        <w:gridCol w:w="3120"/>
+      </w:tblGrid>
+      <w:tr>
+        <w:tc>
+          <w:tcPr>
+            <w:tcW w:w="3120" w:type="dxa"/>
+            <w:shd w:val="clear" w:color="auto" w:fill="9CC2E5" w:themeFill="accent5" w:themeFillTint="99"/>
+            <w:tcMar/>
+          </w:tcPr>
+          <w:p>
+            <w:pPr>
+              <w:pStyle w:val="Normal"/>
+              <w:bidi w:val="0"/>
+              <w:spacing w:before="0" w:beforeAutospacing="off" w:after="0" w:afterAutospacing="off" w:line="259" w:lineRule="auto"/>
+              <w:ind w:left="0" w:right="0"/>
+              <w:jc w:val="left"/>
+              <w:rPr>
+                <w:rFonts w:ascii="Times New Roman" w:hAnsi="Times New Roman" w:eastAsia="Times New Roman" w:cs="Times New Roman"/>
+                <w:sz w:val="32"/>
+                <w:szCs w:val="32"/>
+                <w:u w:val="single"/>
+              </w:rPr>
+            </w:pPr>
+            <w:proofErr w:type="spellStart"/>
+            <w:r>
+              <w:rPr>
+                <w:rFonts w:ascii="Times New Roman" w:hAnsi="Times New Roman" w:eastAsia="Times New Roman" w:cs="Times New Roman"/>
+                <w:sz w:val="32"/>
+                <w:szCs w:val="32"/>
+                <w:u w:val="single"/>
+              </w:rPr>
+              <w:t>Issue</w:t>
+            </w:r>
+            <w:proofErr w:type="spellEnd"/>
+          </w:p>
+        </w:tc>
+        <w:tc>
+          <w:tcPr>
+            <w:tcW w:w="3120" w:type="dxa"/>
+            <w:shd w:val="clear" w:color="auto" w:fill="9CC2E5" w:themeFill="accent5" w:themeFillTint="99"/>
+            <w:tcMar/>
+          </w:tcPr>
+          <w:p>
+            <w:pPr>
+              <w:pStyle w:val="Normal"/>
+              <w:bidi w:val="0"/>
+              <w:spacing w:before="0" w:beforeAutospacing="off" w:after="0" w:afterAutospacing="off" w:line="259" w:lineRule="auto"/>
+              <w:ind w:left="0" w:right="0"/>
+              <w:jc w:val="left"/>
+              <w:rPr>
+                <w:rFonts w:ascii="Times New Roman" w:hAnsi="Times New Roman" w:eastAsia="Times New Roman" w:cs="Times New Roman"/>
+                <w:sz w:val="32"/>
+                <w:szCs w:val="32"/>
+                <w:u w:val="single"/>
+              </w:rPr>
+            </w:pPr>
+            <w:proofErr w:type="spellStart"/>
+            <w:r>
+              <w:rPr>
+                <w:rFonts w:ascii="Times New Roman" w:hAnsi="Times New Roman" w:eastAsia="Times New Roman" w:cs="Times New Roman"/>
+                <w:sz w:val="32"/>
+                <w:szCs w:val="32"/>
+                <w:u w:val="single"/>
+              </w:rPr>
+              <w:t>Dificultate</w:t>
+            </w:r>
+            <w:proofErr w:type="spellEnd"/>
+          </w:p>
+        </w:tc>
+        <w:tc>
+          <w:tcPr>
+            <w:tcW w:w="3120" w:type="dxa"/>
+            <w:shd w:val="clear" w:color="auto" w:fill="9CC2E5" w:themeFill="accent5" w:themeFillTint="99"/>
+            <w:tcMar/>
+          </w:tcPr>
+          <w:p>
+            <w:pPr>
+              <w:pStyle w:val="Normal"/>
+              <w:bidi w:val="0"/>
+              <w:rPr>
+                <w:rFonts w:ascii="Times New Roman" w:hAnsi="Times New Roman" w:eastAsia="Times New Roman" w:cs="Times New Roman"/>
+                <w:sz w:val="36"/>
+                <w:szCs w:val="36"/>
+                <w:u w:val="single"/>
+              </w:rPr>
+            </w:pPr>
+            <w:proofErr w:type="spellStart"/>
+            <w:r>
+              <w:rPr>
+                <w:rFonts w:ascii="Times New Roman" w:hAnsi="Times New Roman" w:eastAsia="Times New Roman" w:cs="Times New Roman"/>
+                <w:sz w:val="32"/>
+                <w:szCs w:val="32"/>
+                <w:u w:val="single"/>
+              </w:rPr>
+              <w:t>Prioritate</w:t>
+            </w:r>
+            <w:proofErr w:type="spellEnd"/>
+          </w:p>
+        </w:tc>
+      </w:tr>
+      <w:tr>
+        <w:tc>
+          <w:tcPr>
+            <w:tcW w:w="3120" w:type="dxa"/>
+            <w:shd w:val="clear" w:color="auto" w:fill="AEAAAA" w:themeFill="background2" w:themeFillShade="BF"/>
+            <w:tcMar/>
+          </w:tcPr>
+          <w:p>
+            <w:pPr>
+              <w:pStyle w:val="Normal"/>
+              <w:bidi w:val="0"/>
+              <w:rPr>
+                <w:rFonts w:ascii="Times New Roman" w:hAnsi="Times New Roman" w:eastAsia="Times New Roman" w:cs="Times New Roman"/>
+                <w:sz w:val="28"/>
+                <w:szCs w:val="28"/>
+              </w:rPr>
+            </w:pPr>
+            <w:proofErr w:type="spellStart"/>
+            <w:r>
+              <w:rPr>
+                <w:rFonts w:ascii="Times New Roman" w:hAnsi="Times New Roman" w:eastAsia="Times New Roman" w:cs="Times New Roman"/>
+                <w:sz w:val="28"/>
+                <w:szCs w:val="28"/>
+              </w:rPr>
+              <w:t>Ad</w:t>
+            </w:r>
+            <w:r>
+              <w:rPr>
+                <w:rFonts w:ascii="Times New Roman" w:hAnsi="Times New Roman" w:eastAsia="Times New Roman" w:cs="Times New Roman"/>
+                <w:sz w:val="28"/>
+                <w:szCs w:val="28"/>
+              </w:rPr>
+              <w:t>augare</w:t>
+            </w:r>
+            <w:proofErr w:type="spellEnd"/>
+            <w:r>
+              <w:rPr>
+                <w:rFonts w:ascii="Times New Roman" w:hAnsi="Times New Roman" w:eastAsia="Times New Roman" w:cs="Times New Roman"/>
+                <w:sz w:val="28"/>
+                <w:szCs w:val="28"/>
+              </w:rPr>
+              <w:t xml:space="preserve"> </w:t>
+            </w:r>
+            <w:proofErr w:type="spellStart"/>
+            <w:r>
+              <w:rPr>
+                <w:rFonts w:ascii="Times New Roman" w:hAnsi="Times New Roman" w:eastAsia="Times New Roman" w:cs="Times New Roman"/>
+                <w:sz w:val="28"/>
+                <w:szCs w:val="28"/>
+              </w:rPr>
+              <w:t>readme</w:t>
+            </w:r>
+            <w:proofErr w:type="spellEnd"/>
+            <w:r>
+              <w:rPr>
+                <w:rFonts w:ascii="Times New Roman" w:hAnsi="Times New Roman" w:eastAsia="Times New Roman" w:cs="Times New Roman"/>
+                <w:sz w:val="28"/>
+                <w:szCs w:val="28"/>
+              </w:rPr>
+              <w:t xml:space="preserve"> </w:t>
+            </w:r>
+            <w:proofErr w:type="spellStart"/>
+            <w:r>
+              <w:rPr>
+                <w:rFonts w:ascii="Times New Roman" w:hAnsi="Times New Roman" w:eastAsia="Times New Roman" w:cs="Times New Roman"/>
+                <w:sz w:val="28"/>
+                <w:szCs w:val="28"/>
+              </w:rPr>
+              <w:t>pentru</w:t>
+            </w:r>
+            <w:proofErr w:type="spellEnd"/>
+            <w:r>
+              <w:rPr>
+                <w:rFonts w:ascii="Times New Roman" w:hAnsi="Times New Roman" w:eastAsia="Times New Roman" w:cs="Times New Roman"/>
+                <w:sz w:val="28"/>
+                <w:szCs w:val="28"/>
+              </w:rPr>
+              <w:t xml:space="preserve"> </w:t>
+            </w:r>
+            <w:proofErr w:type="spellStart"/>
+            <w:r>
+              <w:rPr>
+                <w:rFonts w:ascii="Times New Roman" w:hAnsi="Times New Roman" w:eastAsia="Times New Roman" w:cs="Times New Roman"/>
+                <w:sz w:val="28"/>
+                <w:szCs w:val="28"/>
+              </w:rPr>
+              <w:t>mod</w:t>
+            </w:r>
+            <w:proofErr w:type="spellEnd"/>
+            <w:r>
+              <w:rPr>
+                <w:rFonts w:ascii="Times New Roman" w:hAnsi="Times New Roman" w:eastAsia="Times New Roman" w:cs="Times New Roman"/>
+                <w:sz w:val="28"/>
+                <w:szCs w:val="28"/>
+              </w:rPr>
+              <w:t xml:space="preserve"> de folosire</w:t>
+            </w:r>
+          </w:p>
+        </w:tc>
+        <w:tc>
+          <w:tcPr>
+            <w:tcW w:w="3120" w:type="dxa"/>
+            <w:tcMar/>
+          </w:tcPr>
+          <w:p>
+            <w:pPr>
+              <w:pStyle w:val="Normal"/>
+              <w:bidi w:val="0"/>
+              <w:rPr>
+                <w:rFonts w:ascii="Times New Roman" w:hAnsi="Times New Roman" w:eastAsia="Times New Roman" w:cs="Times New Roman"/>
+                <w:sz w:val="28"/>
+                <w:szCs w:val="28"/>
+              </w:rPr>
+            </w:pPr>
+            <w:r>
+              <w:rPr>
+                <w:rFonts w:ascii="Times New Roman" w:hAnsi="Times New Roman" w:eastAsia="Times New Roman" w:cs="Times New Roman"/>
+                <w:sz w:val="28"/>
+                <w:szCs w:val="28"/>
+              </w:rPr>
+              <w:t>3</w:t>
+            </w:r>
+          </w:p>
+        </w:tc>
+        <w:tc>
+          <w:tcPr>
+            <w:tcW w:w="3120" w:type="dxa"/>
+            <w:tcMar/>
+          </w:tcPr>
+          <w:p>
+            <w:pPr>
+              <w:pStyle w:val="Normal"/>
+              <w:bidi w:val="0"/>
+              <w:rPr>
+                <w:rFonts w:ascii="Times New Roman" w:hAnsi="Times New Roman" w:eastAsia="Times New Roman" w:cs="Times New Roman"/>
+                <w:sz w:val="28"/>
+                <w:szCs w:val="28"/>
+              </w:rPr>
+            </w:pPr>
+            <w:r>
+              <w:rPr>
+                <w:rFonts w:ascii="Times New Roman" w:hAnsi="Times New Roman" w:eastAsia="Times New Roman" w:cs="Times New Roman"/>
+                <w:sz w:val="28"/>
+                <w:szCs w:val="28"/>
+              </w:rPr>
+              <w:t>8.7</w:t>
+            </w:r>
+          </w:p>
+        </w:tc>
+      </w:tr>
+      <w:tr>
+        <w:tc>
+          <w:tcPr>
+            <w:tcW w:w="3120" w:type="dxa"/>
+            <w:shd w:val="clear" w:color="auto" w:fill="AEAAAA" w:themeFill="background2" w:themeFillShade="BF"/>
+            <w:tcMar/>
+          </w:tcPr>
+          <w:p>
+            <w:pPr>
+              <w:pStyle w:val="Normal"/>
+              <w:bidi w:val="0"/>
+              <w:spacing w:before="0" w:beforeAutospacing="off" w:after="0" w:afterAutospacing="off" w:line="259" w:lineRule="auto"/>
+              <w:ind w:left="0" w:right="0"/>
+              <w:jc w:val="left"/>
+              <w:rPr>
+                <w:rFonts w:ascii="Times New Roman" w:hAnsi="Times New Roman" w:eastAsia="Times New Roman" w:cs="Times New Roman"/>
+                <w:sz w:val="28"/>
+                <w:szCs w:val="28"/>
+              </w:rPr>
+            </w:pPr>
+            <w:r>
+              <w:rPr>
+                <w:rFonts w:ascii="Times New Roman" w:hAnsi="Times New Roman" w:eastAsia="Times New Roman" w:cs="Times New Roman"/>
+                <w:sz w:val="28"/>
+                <w:szCs w:val="28"/>
+              </w:rPr>
+              <w:t>Adaugarea documentatiei de analiza</w:t>
+            </w:r>
+          </w:p>
+        </w:tc>
+        <w:tc>
+          <w:tcPr>
+            <w:tcW w:w="3120" w:type="dxa"/>
+            <w:tcMar/>
+          </w:tcPr>
+          <w:p>
+            <w:pPr>
+              <w:pStyle w:val="Normal"/>
+              <w:bidi w:val="0"/>
+              <w:rPr>
+                <w:rFonts w:ascii="Times New Roman" w:hAnsi="Times New Roman" w:eastAsia="Times New Roman" w:cs="Times New Roman"/>
+                <w:sz w:val="28"/>
+                <w:szCs w:val="28"/>
+              </w:rPr>
+            </w:pPr>
+            <w:r>
+              <w:rPr>
+                <w:rFonts w:ascii="Times New Roman" w:hAnsi="Times New Roman" w:eastAsia="Times New Roman" w:cs="Times New Roman"/>
+                <w:sz w:val="28"/>
+                <w:szCs w:val="28"/>
+              </w:rPr>
+              <w:t>100</w:t>
+            </w:r>
+          </w:p>
+        </w:tc>
+        <w:tc>
+          <w:tcPr>
+            <w:tcW w:w="3120" w:type="dxa"/>
+            <w:tcMar/>
+          </w:tcPr>
+          <w:p>
+            <w:pPr>
+              <w:pStyle w:val="Normal"/>
+              <w:bidi w:val="0"/>
+              <w:rPr>
+                <w:rFonts w:ascii="Times New Roman" w:hAnsi="Times New Roman" w:eastAsia="Times New Roman" w:cs="Times New Roman"/>
+                <w:sz w:val="28"/>
+                <w:szCs w:val="28"/>
+              </w:rPr>
+            </w:pPr>
+            <w:r>
+              <w:rPr>
+                <w:rFonts w:ascii="Times New Roman" w:hAnsi="Times New Roman" w:eastAsia="Times New Roman" w:cs="Times New Roman"/>
+                <w:sz w:val="28"/>
+                <w:szCs w:val="28"/>
+              </w:rPr>
+              <w:t>2.7</w:t>
+            </w:r>
+          </w:p>
+        </w:tc>
+      </w:tr>
+      <w:tr>
+        <w:tc>
+          <w:tcPr>
+            <w:tcW w:w="3120" w:type="dxa"/>
+            <w:shd w:val="clear" w:color="auto" w:fill="AEAAAA" w:themeFill="background2" w:themeFillShade="BF"/>
+            <w:tcMar/>
+          </w:tcPr>
+          <w:p>
+            <w:pPr>
+              <w:pStyle w:val="Normal"/>
+              <w:bidi w:val="0"/>
+              <w:rPr>
+                <w:rFonts w:ascii="Times New Roman" w:hAnsi="Times New Roman" w:eastAsia="Times New Roman" w:cs="Times New Roman"/>
+                <w:sz w:val="28"/>
+                <w:szCs w:val="28"/>
+              </w:rPr>
+            </w:pPr>
+            <w:r>
+              <w:rPr>
+                <w:rFonts w:ascii="Times New Roman" w:hAnsi="Times New Roman" w:eastAsia="Times New Roman" w:cs="Times New Roman"/>
+                <w:sz w:val="28"/>
+                <w:szCs w:val="28"/>
+              </w:rPr>
+              <w:t xml:space="preserve">Adaugare </w:t>
+            </w:r>
+            <w:r>
+              <w:rPr>
+                <w:rFonts w:ascii="Times New Roman" w:hAnsi="Times New Roman" w:eastAsia="Times New Roman" w:cs="Times New Roman"/>
+                <w:sz w:val="28"/>
+                <w:szCs w:val="28"/>
+              </w:rPr>
+              <w:t xml:space="preserve">unit </w:t>
+            </w:r>
+            <w:r>
+              <w:rPr>
+                <w:rFonts w:ascii="Times New Roman" w:hAnsi="Times New Roman" w:eastAsia="Times New Roman" w:cs="Times New Roman"/>
+                <w:sz w:val="28"/>
+                <w:szCs w:val="28"/>
+              </w:rPr>
+              <w:t>test</w:t>
+            </w:r>
+            <w:r>
+              <w:rPr>
+                <w:rFonts w:ascii="Times New Roman" w:hAnsi="Times New Roman" w:eastAsia="Times New Roman" w:cs="Times New Roman"/>
+                <w:sz w:val="28"/>
+                <w:szCs w:val="28"/>
+              </w:rPr>
+              <w:t>s</w:t>
+            </w:r>
+          </w:p>
+        </w:tc>
+        <w:tc>
+          <w:tcPr>
+            <w:tcW w:w="3120" w:type="dxa"/>
+            <w:tcMar/>
+          </w:tcPr>
+          <w:p>
+            <w:pPr>
+              <w:pStyle w:val="Normal"/>
+              <w:bidi w:val="0"/>
+              <w:rPr>
+                <w:rFonts w:ascii="Times New Roman" w:hAnsi="Times New Roman" w:eastAsia="Times New Roman" w:cs="Times New Roman"/>
+                <w:sz w:val="28"/>
+                <w:szCs w:val="28"/>
+              </w:rPr>
+            </w:pPr>
+            <w:r>
+              <w:rPr>
+                <w:rFonts w:ascii="Times New Roman" w:hAnsi="Times New Roman" w:eastAsia="Times New Roman" w:cs="Times New Roman"/>
+                <w:sz w:val="28"/>
+                <w:szCs w:val="28"/>
+              </w:rPr>
+              <w:t>51</w:t>
+            </w:r>
+          </w:p>
+        </w:tc>
+        <w:tc>
+          <w:tcPr>
+            <w:tcW w:w="3120" w:type="dxa"/>
+            <w:tcMar/>
+          </w:tcPr>
+          <w:p>
+            <w:pPr>
+              <w:pStyle w:val="Normal"/>
+              <w:bidi w:val="0"/>
+              <w:rPr>
+                <w:rFonts w:ascii="Times New Roman" w:hAnsi="Times New Roman" w:eastAsia="Times New Roman" w:cs="Times New Roman"/>
+                <w:sz w:val="28"/>
+                <w:szCs w:val="28"/>
+              </w:rPr>
+            </w:pPr>
+            <w:r>
+              <w:rPr>
+                <w:rFonts w:ascii="Times New Roman" w:hAnsi="Times New Roman" w:eastAsia="Times New Roman" w:cs="Times New Roman"/>
+                <w:sz w:val="28"/>
+                <w:szCs w:val="28"/>
+              </w:rPr>
+              <w:t>60</w:t>
+            </w:r>
+          </w:p>
+        </w:tc>
+      </w:tr>
+      <w:tr>
+        <w:tc>
+          <w:tcPr>
+            <w:tcW w:w="3120" w:type="dxa"/>
+            <w:shd w:val="clear" w:color="auto" w:fill="AEAAAA" w:themeFill="background2" w:themeFillShade="BF"/>
+            <w:tcMar/>
+          </w:tcPr>
+          <w:p>
+            <w:pPr>
+              <w:pStyle w:val="Normal"/>
+              <w:bidi w:val="0"/>
+              <w:rPr>
+                <w:rFonts w:ascii="Times New Roman" w:hAnsi="Times New Roman" w:eastAsia="Times New Roman" w:cs="Times New Roman"/>
+                <w:sz w:val="28"/>
+                <w:szCs w:val="28"/>
+              </w:rPr>
+            </w:pPr>
+            <w:r>
+              <w:rPr>
+                <w:rFonts w:ascii="Times New Roman" w:hAnsi="Times New Roman" w:eastAsia="Times New Roman" w:cs="Times New Roman"/>
+                <w:sz w:val="28"/>
+                <w:szCs w:val="28"/>
+              </w:rPr>
+              <w:t>I</w:t>
+            </w:r>
+            <w:r>
+              <w:rPr>
+                <w:rFonts w:ascii="Times New Roman" w:hAnsi="Times New Roman" w:eastAsia="Times New Roman" w:cs="Times New Roman"/>
+                <w:sz w:val="28"/>
+                <w:szCs w:val="28"/>
+              </w:rPr>
+              <w:t>mplementarea</w:t>
+            </w:r>
+            <w:r>
+              <w:rPr>
+                <w:rFonts w:ascii="Times New Roman" w:hAnsi="Times New Roman" w:eastAsia="Times New Roman" w:cs="Times New Roman"/>
+                <w:sz w:val="28"/>
+                <w:szCs w:val="28"/>
+              </w:rPr>
+              <w:t xml:space="preserve"> MQTT status broadcasting</w:t>
+            </w:r>
+          </w:p>
+        </w:tc>
+        <w:tc>
+          <w:tcPr>
+            <w:tcW w:w="3120" w:type="dxa"/>
+            <w:tcMar/>
+          </w:tcPr>
+          <w:p>
+            <w:pPr>
+              <w:pStyle w:val="Normal"/>
+              <w:bidi w:val="0"/>
+              <w:rPr>
+                <w:rFonts w:ascii="Times New Roman" w:hAnsi="Times New Roman" w:eastAsia="Times New Roman" w:cs="Times New Roman"/>
+                <w:sz w:val="28"/>
+                <w:szCs w:val="28"/>
+              </w:rPr>
+            </w:pPr>
+            <w:r>
+              <w:rPr>
+                <w:rFonts w:ascii="Times New Roman" w:hAnsi="Times New Roman" w:eastAsia="Times New Roman" w:cs="Times New Roman"/>
+                <w:sz w:val="28"/>
+                <w:szCs w:val="28"/>
+              </w:rPr>
+              <w:t>24.3</w:t>
+            </w:r>
+          </w:p>
+        </w:tc>
+        <w:tc>
+          <w:tcPr>
+            <w:tcW w:w="3120" w:type="dxa"/>
+            <w:tcMar/>
+          </w:tcPr>
+          <w:p>
+            <w:pPr>
+              <w:pStyle w:val="Normal"/>
+              <w:bidi w:val="0"/>
+              <w:rPr>
+                <w:rFonts w:ascii="Times New Roman" w:hAnsi="Times New Roman" w:eastAsia="Times New Roman" w:cs="Times New Roman"/>
+                <w:sz w:val="28"/>
+                <w:szCs w:val="28"/>
+              </w:rPr>
+            </w:pPr>
+            <w:r>
+              <w:rPr>
+                <w:rFonts w:ascii="Times New Roman" w:hAnsi="Times New Roman" w:eastAsia="Times New Roman" w:cs="Times New Roman"/>
+                <w:sz w:val="28"/>
+                <w:szCs w:val="28"/>
+              </w:rPr>
+              <w:t>9.7</w:t>
+            </w:r>
+          </w:p>
+        </w:tc>
+      </w:tr>
+      <w:tr>
+        <w:trPr>
+          <w:trHeight w:val="915"/>
+        </w:trPr>
+        <w:tc>
+          <w:tcPr>
+            <w:tcW w:w="3120" w:type="dxa"/>
+            <w:shd w:val="clear" w:color="auto" w:fill="AEAAAA" w:themeFill="background2" w:themeFillShade="BF"/>
+            <w:tcMar/>
+          </w:tcPr>
+          <w:p>
+            <w:pPr>
+              <w:pStyle w:val="Normal"/>
+              <w:bidi w:val="0"/>
+              <w:rPr>
+                <w:rFonts w:ascii="Times New Roman" w:hAnsi="Times New Roman" w:eastAsia="Times New Roman" w:cs="Times New Roman"/>
+                <w:sz w:val="28"/>
+                <w:szCs w:val="28"/>
+              </w:rPr>
+            </w:pPr>
+            <w:proofErr w:type="spellStart"/>
+            <w:r>
+              <w:rPr>
+                <w:rFonts w:ascii="Times New Roman" w:hAnsi="Times New Roman" w:eastAsia="Times New Roman" w:cs="Times New Roman"/>
+                <w:sz w:val="28"/>
+                <w:szCs w:val="28"/>
+              </w:rPr>
+              <w:t>Crearea</w:t>
+            </w:r>
+            <w:proofErr w:type="spellEnd"/>
+            <w:r>
+              <w:rPr>
+                <w:rFonts w:ascii="Times New Roman" w:hAnsi="Times New Roman" w:eastAsia="Times New Roman" w:cs="Times New Roman"/>
+                <w:sz w:val="28"/>
+                <w:szCs w:val="28"/>
+              </w:rPr>
+              <w:t xml:space="preserve"> </w:t>
+            </w:r>
+            <w:proofErr w:type="spellStart"/>
+            <w:r>
+              <w:rPr>
+                <w:rFonts w:ascii="Times New Roman" w:hAnsi="Times New Roman" w:eastAsia="Times New Roman" w:cs="Times New Roman"/>
+                <w:sz w:val="28"/>
+                <w:szCs w:val="28"/>
+              </w:rPr>
+              <w:t>documentatiei</w:t>
+            </w:r>
+            <w:proofErr w:type="spellEnd"/>
+            <w:r>
+              <w:rPr>
+                <w:rFonts w:ascii="Times New Roman" w:hAnsi="Times New Roman" w:eastAsia="Times New Roman" w:cs="Times New Roman"/>
+                <w:sz w:val="28"/>
+                <w:szCs w:val="28"/>
+              </w:rPr>
+              <w:t xml:space="preserve"> </w:t>
+            </w:r>
+            <w:r>
+              <w:rPr>
+                <w:rFonts w:ascii="Times New Roman" w:hAnsi="Times New Roman" w:eastAsia="Times New Roman" w:cs="Times New Roman"/>
+                <w:sz w:val="28"/>
+                <w:szCs w:val="28"/>
+              </w:rPr>
+              <w:t>asyncapi</w:t>
+            </w:r>
+          </w:p>
+        </w:tc>
+        <w:tc>
+          <w:tcPr>
+            <w:tcW w:w="3120" w:type="dxa"/>
+            <w:tcMar/>
+          </w:tcPr>
+          <w:p>
+            <w:pPr>
+              <w:pStyle w:val="Normal"/>
+              <w:bidi w:val="0"/>
+              <w:rPr>
+                <w:rFonts w:ascii="Times New Roman" w:hAnsi="Times New Roman" w:eastAsia="Times New Roman" w:cs="Times New Roman"/>
+                <w:sz w:val="28"/>
+                <w:szCs w:val="28"/>
+              </w:rPr>
+            </w:pPr>
+            <w:r>
+              <w:rPr>
+                <w:rFonts w:ascii="Times New Roman" w:hAnsi="Times New Roman" w:eastAsia="Times New Roman" w:cs="Times New Roman"/>
+                <w:sz w:val="28"/>
+                <w:szCs w:val="28"/>
+              </w:rPr>
+              <w:t>5.3</w:t>
+            </w:r>
+          </w:p>
+        </w:tc>
+        <w:tc>
+          <w:tcPr>
+            <w:tcW w:w="3120" w:type="dxa"/>
+            <w:tcMar/>
+          </w:tcPr>
+          <w:p>
+            <w:pPr>
+              <w:pStyle w:val="Normal"/>
+              <w:bidi w:val="0"/>
+              <w:rPr>
+                <w:rFonts w:ascii="Times New Roman" w:hAnsi="Times New Roman" w:eastAsia="Times New Roman" w:cs="Times New Roman"/>
+                <w:sz w:val="28"/>
+                <w:szCs w:val="28"/>
+              </w:rPr>
+            </w:pPr>
+            <w:r>
+              <w:rPr>
+                <w:rFonts w:ascii="Times New Roman" w:hAnsi="Times New Roman" w:eastAsia="Times New Roman" w:cs="Times New Roman"/>
+                <w:sz w:val="28"/>
+                <w:szCs w:val="28"/>
+              </w:rPr>
+              <w:t>17.7</w:t>
+            </w:r>
+          </w:p>
+        </w:tc>
+      </w:tr>
+      <w:tr>
+        <w:tc>
+          <w:tcPr>
+            <w:tcW w:w="3120" w:type="dxa"/>
+            <w:shd w:val="clear" w:color="auto" w:fill="AEAAAA" w:themeFill="background2" w:themeFillShade="BF"/>
+            <w:tcMar/>
+          </w:tcPr>
+          <w:p>
+            <w:pPr>
+              <w:pStyle w:val="Normal"/>
+              <w:bidi w:val="0"/>
+              <w:rPr>
+                <w:rFonts w:ascii="Times New Roman" w:hAnsi="Times New Roman" w:eastAsia="Times New Roman" w:cs="Times New Roman"/>
+                <w:sz w:val="28"/>
+                <w:szCs w:val="28"/>
+              </w:rPr>
+            </w:pPr>
+            <w:proofErr w:type="spellStart"/>
+            <w:r>
+              <w:rPr>
+                <w:rFonts w:ascii="Times New Roman" w:hAnsi="Times New Roman" w:eastAsia="Times New Roman" w:cs="Times New Roman"/>
+                <w:sz w:val="28"/>
+                <w:szCs w:val="28"/>
+              </w:rPr>
+              <w:t>Crearea</w:t>
+            </w:r>
+            <w:proofErr w:type="spellEnd"/>
+            <w:r>
+              <w:rPr>
+                <w:rFonts w:ascii="Times New Roman" w:hAnsi="Times New Roman" w:eastAsia="Times New Roman" w:cs="Times New Roman"/>
+                <w:sz w:val="28"/>
+                <w:szCs w:val="28"/>
+              </w:rPr>
+              <w:t xml:space="preserve"> </w:t>
+            </w:r>
+            <w:proofErr w:type="spellStart"/>
+            <w:r>
+              <w:rPr>
+                <w:rFonts w:ascii="Times New Roman" w:hAnsi="Times New Roman" w:eastAsia="Times New Roman" w:cs="Times New Roman"/>
+                <w:sz w:val="28"/>
+                <w:szCs w:val="28"/>
+              </w:rPr>
+              <w:t>documentatiei</w:t>
+            </w:r>
+            <w:proofErr w:type="spellEnd"/>
+            <w:r>
+              <w:rPr>
+                <w:rFonts w:ascii="Times New Roman" w:hAnsi="Times New Roman" w:eastAsia="Times New Roman" w:cs="Times New Roman"/>
+                <w:sz w:val="28"/>
+                <w:szCs w:val="28"/>
+              </w:rPr>
+              <w:t xml:space="preserve"> swagger</w:t>
+            </w:r>
+          </w:p>
+        </w:tc>
+        <w:tc>
+          <w:tcPr>
+            <w:tcW w:w="3120" w:type="dxa"/>
+            <w:tcMar/>
+          </w:tcPr>
+          <w:p>
+            <w:pPr>
+              <w:pStyle w:val="Normal"/>
+              <w:bidi w:val="0"/>
+              <w:rPr>
+                <w:rFonts w:ascii="Times New Roman" w:hAnsi="Times New Roman" w:eastAsia="Times New Roman" w:cs="Times New Roman"/>
+                <w:sz w:val="28"/>
+                <w:szCs w:val="28"/>
+              </w:rPr>
+            </w:pPr>
+            <w:r>
+              <w:rPr>
+                <w:rFonts w:ascii="Times New Roman" w:hAnsi="Times New Roman" w:eastAsia="Times New Roman" w:cs="Times New Roman"/>
+                <w:sz w:val="28"/>
+                <w:szCs w:val="28"/>
+              </w:rPr>
+              <w:t>8.7</w:t>
+            </w:r>
+          </w:p>
+        </w:tc>
+        <w:tc>
+          <w:tcPr>
+            <w:tcW w:w="3120" w:type="dxa"/>
+            <w:tcMar/>
+          </w:tcPr>
+          <w:p>
+            <w:pPr>
+              <w:pStyle w:val="Normal"/>
+              <w:bidi w:val="0"/>
+              <w:rPr>
+                <w:rFonts w:ascii="Times New Roman" w:hAnsi="Times New Roman" w:eastAsia="Times New Roman" w:cs="Times New Roman"/>
+                <w:sz w:val="28"/>
+                <w:szCs w:val="28"/>
+              </w:rPr>
+            </w:pPr>
+            <w:r>
+              <w:rPr>
+                <w:rFonts w:ascii="Times New Roman" w:hAnsi="Times New Roman" w:eastAsia="Times New Roman" w:cs="Times New Roman"/>
+                <w:sz w:val="28"/>
+                <w:szCs w:val="28"/>
+              </w:rPr>
+              <w:t>12.7</w:t>
+            </w:r>
+          </w:p>
+        </w:tc>
+      </w:tr>
+      <w:tr>
+        <w:tc>
+          <w:tcPr>
+            <w:tcW w:w="3120" w:type="dxa"/>
+            <w:shd w:val="clear" w:color="auto" w:fill="AEAAAA" w:themeFill="background2" w:themeFillShade="BF"/>
+            <w:tcMar/>
+          </w:tcPr>
+          <w:p>
+            <w:pPr>
+              <w:pStyle w:val="Normal"/>
+              <w:bidi w:val="0"/>
+              <w:rPr>
+                <w:rFonts w:ascii="Times New Roman" w:hAnsi="Times New Roman" w:eastAsia="Times New Roman" w:cs="Times New Roman"/>
+                <w:sz w:val="28"/>
+                <w:szCs w:val="28"/>
+              </w:rPr>
+            </w:pPr>
+            <w:r>
+              <w:rPr>
+                <w:rFonts w:ascii="Times New Roman" w:hAnsi="Times New Roman" w:eastAsia="Times New Roman" w:cs="Times New Roman"/>
+                <w:sz w:val="28"/>
+                <w:szCs w:val="28"/>
+              </w:rPr>
+              <w:t>Modificarea wallpaper-ului si a temei</w:t>
+            </w:r>
+          </w:p>
+        </w:tc>
+        <w:tc>
+          <w:tcPr>
+            <w:tcW w:w="3120" w:type="dxa"/>
+            <w:tcMar/>
+          </w:tcPr>
+          <w:p>
+            <w:pPr>
+              <w:pStyle w:val="Normal"/>
+              <w:bidi w:val="0"/>
+              <w:rPr>
+                <w:rFonts w:ascii="Times New Roman" w:hAnsi="Times New Roman" w:eastAsia="Times New Roman" w:cs="Times New Roman"/>
+                <w:sz w:val="28"/>
+                <w:szCs w:val="28"/>
+              </w:rPr>
+            </w:pPr>
+            <w:r>
+              <w:rPr>
+                <w:rFonts w:ascii="Times New Roman" w:hAnsi="Times New Roman" w:eastAsia="Times New Roman" w:cs="Times New Roman"/>
+                <w:sz w:val="28"/>
+                <w:szCs w:val="28"/>
+              </w:rPr>
+              <w:t>1.7</w:t>
+            </w:r>
+          </w:p>
+        </w:tc>
+        <w:tc>
+          <w:tcPr>
+            <w:tcW w:w="3120" w:type="dxa"/>
+            <w:tcMar/>
+          </w:tcPr>
+          <w:p>
+            <w:pPr>
+              <w:pStyle w:val="Normal"/>
+              <w:bidi w:val="0"/>
+              <w:rPr>
+                <w:rFonts w:ascii="Times New Roman" w:hAnsi="Times New Roman" w:eastAsia="Times New Roman" w:cs="Times New Roman"/>
+                <w:sz w:val="28"/>
+                <w:szCs w:val="28"/>
+              </w:rPr>
+            </w:pPr>
+            <w:r>
+              <w:rPr>
+                <w:rFonts w:ascii="Times New Roman" w:hAnsi="Times New Roman" w:eastAsia="Times New Roman" w:cs="Times New Roman"/>
+                <w:sz w:val="28"/>
+                <w:szCs w:val="28"/>
+              </w:rPr>
+              <w:t>8.7</w:t>
+            </w:r>
+          </w:p>
+        </w:tc>
+      </w:tr>
+      <w:tr>
+        <w:tc>
+          <w:tcPr>
+            <w:tcW w:w="3120" w:type="dxa"/>
+            <w:shd w:val="clear" w:color="auto" w:fill="AEAAAA" w:themeFill="background2" w:themeFillShade="BF"/>
+            <w:tcMar/>
+          </w:tcPr>
+          <w:p>
+            <w:pPr>
+              <w:pStyle w:val="Normal"/>
+              <w:bidi w:val="0"/>
+              <w:rPr>
+                <w:rFonts w:ascii="Times New Roman" w:hAnsi="Times New Roman" w:eastAsia="Times New Roman" w:cs="Times New Roman"/>
+                <w:sz w:val="28"/>
+                <w:szCs w:val="28"/>
+              </w:rPr>
+            </w:pPr>
+            <w:r>
+              <w:rPr>
+                <w:rFonts w:ascii="Times New Roman" w:hAnsi="Times New Roman" w:eastAsia="Times New Roman" w:cs="Times New Roman"/>
+                <w:sz w:val="28"/>
+                <w:szCs w:val="28"/>
+              </w:rPr>
+              <w:t>Determinarea numarului de pasi mersi zilnic si a calitatii somnului</w:t>
+            </w:r>
+          </w:p>
+        </w:tc>
+        <w:tc>
+          <w:tcPr>
+            <w:tcW w:w="3120" w:type="dxa"/>
+            <w:tcMar/>
+          </w:tcPr>
+          <w:p>
+            <w:pPr>
+              <w:pStyle w:val="Normal"/>
+              <w:bidi w:val="0"/>
+              <w:rPr>
+                <w:rFonts w:ascii="Times New Roman" w:hAnsi="Times New Roman" w:eastAsia="Times New Roman" w:cs="Times New Roman"/>
+                <w:sz w:val="28"/>
+                <w:szCs w:val="28"/>
+              </w:rPr>
+            </w:pPr>
+            <w:r>
+              <w:rPr>
+                <w:rFonts w:ascii="Times New Roman" w:hAnsi="Times New Roman" w:eastAsia="Times New Roman" w:cs="Times New Roman"/>
+                <w:sz w:val="28"/>
+                <w:szCs w:val="28"/>
+              </w:rPr>
+              <w:t>4.3</w:t>
+            </w:r>
+          </w:p>
+        </w:tc>
+        <w:tc>
+          <w:tcPr>
+            <w:tcW w:w="3120" w:type="dxa"/>
+            <w:tcMar/>
+          </w:tcPr>
+          <w:p>
+            <w:pPr>
+              <w:pStyle w:val="Normal"/>
+              <w:bidi w:val="0"/>
+              <w:rPr>
+                <w:rFonts w:ascii="Times New Roman" w:hAnsi="Times New Roman" w:eastAsia="Times New Roman" w:cs="Times New Roman"/>
+                <w:sz w:val="28"/>
+                <w:szCs w:val="28"/>
+              </w:rPr>
+            </w:pPr>
+            <w:r>
+              <w:rPr>
+                <w:rFonts w:ascii="Times New Roman" w:hAnsi="Times New Roman" w:eastAsia="Times New Roman" w:cs="Times New Roman"/>
+                <w:sz w:val="28"/>
+                <w:szCs w:val="28"/>
+              </w:rPr>
+              <w:t>26.7</w:t>
+            </w:r>
+          </w:p>
+        </w:tc>
+      </w:tr>
+      <w:tr>
+        <w:tc>
+          <w:tcPr>
+            <w:tcW w:w="3120" w:type="dxa"/>
+            <w:shd w:val="clear" w:color="auto" w:fill="AEAAAA" w:themeFill="background2" w:themeFillShade="BF"/>
+            <w:tcMar/>
+          </w:tcPr>
+          <w:p>
+            <w:pPr>
+              <w:pStyle w:val="Normal"/>
+              <w:bidi w:val="0"/>
+              <w:rPr>
+                <w:rFonts w:ascii="Times New Roman" w:hAnsi="Times New Roman" w:eastAsia="Times New Roman" w:cs="Times New Roman"/>
+                <w:sz w:val="28"/>
+                <w:szCs w:val="28"/>
+              </w:rPr>
+            </w:pPr>
+            <w:r>
+              <w:rPr>
+                <w:rFonts w:ascii="Times New Roman" w:hAnsi="Times New Roman" w:eastAsia="Times New Roman" w:cs="Times New Roman"/>
+                <w:sz w:val="28"/>
+                <w:szCs w:val="28"/>
+              </w:rPr>
+              <w:t>Colectarea datelor corpului si mediului: puls, temperatura</w:t>
+            </w:r>
+          </w:p>
+        </w:tc>
+        <w:tc>
+          <w:tcPr>
+            <w:tcW w:w="3120" w:type="dxa"/>
+            <w:tcMar/>
+          </w:tcPr>
+          <w:p>
+            <w:pPr>
+              <w:pStyle w:val="Normal"/>
+              <w:bidi w:val="0"/>
+              <w:rPr>
+                <w:rFonts w:ascii="Times New Roman" w:hAnsi="Times New Roman" w:eastAsia="Times New Roman" w:cs="Times New Roman"/>
+                <w:sz w:val="28"/>
+                <w:szCs w:val="28"/>
+              </w:rPr>
+            </w:pPr>
+            <w:r>
+              <w:rPr>
+                <w:rFonts w:ascii="Times New Roman" w:hAnsi="Times New Roman" w:eastAsia="Times New Roman" w:cs="Times New Roman"/>
+                <w:sz w:val="28"/>
+                <w:szCs w:val="28"/>
+              </w:rPr>
+              <w:t>13.7</w:t>
+            </w:r>
+          </w:p>
+        </w:tc>
+        <w:tc>
+          <w:tcPr>
+            <w:tcW w:w="3120" w:type="dxa"/>
+            <w:tcMar/>
+          </w:tcPr>
+          <w:p>
+            <w:pPr>
+              <w:pStyle w:val="Normal"/>
+              <w:bidi w:val="0"/>
+              <w:rPr>
+                <w:rFonts w:ascii="Times New Roman" w:hAnsi="Times New Roman" w:eastAsia="Times New Roman" w:cs="Times New Roman"/>
+                <w:sz w:val="28"/>
+                <w:szCs w:val="28"/>
+              </w:rPr>
+            </w:pPr>
+            <w:r>
+              <w:rPr>
+                <w:rFonts w:ascii="Times New Roman" w:hAnsi="Times New Roman" w:eastAsia="Times New Roman" w:cs="Times New Roman"/>
+                <w:sz w:val="28"/>
+                <w:szCs w:val="28"/>
+              </w:rPr>
+              <w:t>33.3</w:t>
+            </w:r>
+          </w:p>
+        </w:tc>
+      </w:tr>
+      <w:tr>
+        <w:tc>
+          <w:tcPr>
+            <w:tcW w:w="3120" w:type="dxa"/>
+            <w:shd w:val="clear" w:color="auto" w:fill="AEAAAA" w:themeFill="background2" w:themeFillShade="BF"/>
+            <w:tcMar/>
+          </w:tcPr>
+          <w:p>
+            <w:pPr>
+              <w:pStyle w:val="Normal"/>
+              <w:bidi w:val="0"/>
+              <w:rPr>
+                <w:rFonts w:ascii="Times New Roman" w:hAnsi="Times New Roman" w:eastAsia="Times New Roman" w:cs="Times New Roman"/>
+                <w:sz w:val="28"/>
+                <w:szCs w:val="28"/>
+              </w:rPr>
+            </w:pPr>
+            <w:proofErr w:type="spellStart"/>
+            <w:r>
+              <w:rPr>
+                <w:rFonts w:ascii="Times New Roman" w:hAnsi="Times New Roman" w:eastAsia="Times New Roman" w:cs="Times New Roman"/>
+                <w:sz w:val="28"/>
+                <w:szCs w:val="28"/>
+              </w:rPr>
+              <w:t>Crearea</w:t>
+            </w:r>
+            <w:proofErr w:type="spellEnd"/>
+            <w:r>
+              <w:rPr>
+                <w:rFonts w:ascii="Times New Roman" w:hAnsi="Times New Roman" w:eastAsia="Times New Roman" w:cs="Times New Roman"/>
+                <w:sz w:val="28"/>
+                <w:szCs w:val="28"/>
+              </w:rPr>
+              <w:t xml:space="preserve"> unei baze de date</w:t>
+            </w:r>
+          </w:p>
+        </w:tc>
+        <w:tc>
+          <w:tcPr>
+            <w:tcW w:w="3120" w:type="dxa"/>
+            <w:tcMar/>
+          </w:tcPr>
+          <w:p>
+            <w:pPr>
+              <w:pStyle w:val="Normal"/>
+              <w:bidi w:val="0"/>
+              <w:rPr>
+                <w:rFonts w:ascii="Times New Roman" w:hAnsi="Times New Roman" w:eastAsia="Times New Roman" w:cs="Times New Roman"/>
+                <w:sz w:val="28"/>
+                <w:szCs w:val="28"/>
+              </w:rPr>
+            </w:pPr>
+            <w:r>
+              <w:rPr>
+                <w:rFonts w:ascii="Times New Roman" w:hAnsi="Times New Roman" w:eastAsia="Times New Roman" w:cs="Times New Roman"/>
+                <w:sz w:val="28"/>
+                <w:szCs w:val="28"/>
+              </w:rPr>
+              <w:t>11.3</w:t>
+            </w:r>
+          </w:p>
+        </w:tc>
+        <w:tc>
+          <w:tcPr>
+            <w:tcW w:w="3120" w:type="dxa"/>
+            <w:tcMar/>
+          </w:tcPr>
+          <w:p>
+            <w:pPr>
+              <w:pStyle w:val="Normal"/>
+              <w:bidi w:val="0"/>
+              <w:rPr>
+                <w:rFonts w:ascii="Times New Roman" w:hAnsi="Times New Roman" w:eastAsia="Times New Roman" w:cs="Times New Roman"/>
+                <w:sz w:val="28"/>
+                <w:szCs w:val="28"/>
+              </w:rPr>
+            </w:pPr>
+            <w:r>
+              <w:rPr>
+                <w:rFonts w:ascii="Times New Roman" w:hAnsi="Times New Roman" w:eastAsia="Times New Roman" w:cs="Times New Roman"/>
+                <w:sz w:val="28"/>
+                <w:szCs w:val="28"/>
+              </w:rPr>
+              <w:t>60</w:t>
+            </w:r>
+          </w:p>
+        </w:tc>
+      </w:tr>
+      <w:tr>
+        <w:tc>
+          <w:tcPr>
+            <w:tcW w:w="3120" w:type="dxa"/>
+            <w:shd w:val="clear" w:color="auto" w:fill="AEAAAA" w:themeFill="background2" w:themeFillShade="BF"/>
+            <w:tcMar/>
+          </w:tcPr>
+          <w:p>
+            <w:pPr>
+              <w:pStyle w:val="Normal"/>
+              <w:bidi w:val="0"/>
+              <w:rPr>
+                <w:rFonts w:ascii="Times New Roman" w:hAnsi="Times New Roman" w:eastAsia="Times New Roman" w:cs="Times New Roman"/>
+                <w:sz w:val="28"/>
+                <w:szCs w:val="28"/>
+              </w:rPr>
+            </w:pPr>
+            <w:proofErr w:type="spellStart"/>
+            <w:r>
+              <w:rPr>
+                <w:rFonts w:ascii="Times New Roman" w:hAnsi="Times New Roman" w:eastAsia="Times New Roman" w:cs="Times New Roman"/>
+                <w:sz w:val="28"/>
+                <w:szCs w:val="28"/>
+              </w:rPr>
+              <w:t>Crearea</w:t>
+            </w:r>
+            <w:proofErr w:type="spellEnd"/>
+            <w:r>
+              <w:rPr>
+                <w:rFonts w:ascii="Times New Roman" w:hAnsi="Times New Roman" w:eastAsia="Times New Roman" w:cs="Times New Roman"/>
+                <w:sz w:val="28"/>
+                <w:szCs w:val="28"/>
+              </w:rPr>
+              <w:t xml:space="preserve"> </w:t>
+            </w:r>
+            <w:proofErr w:type="spellStart"/>
+            <w:r>
+              <w:rPr>
+                <w:rFonts w:ascii="Times New Roman" w:hAnsi="Times New Roman" w:eastAsia="Times New Roman" w:cs="Times New Roman"/>
+                <w:sz w:val="28"/>
+                <w:szCs w:val="28"/>
+              </w:rPr>
+              <w:t>proiectului</w:t>
+            </w:r>
+            <w:proofErr w:type="spellEnd"/>
+            <w:r>
+              <w:rPr>
+                <w:rFonts w:ascii="Times New Roman" w:hAnsi="Times New Roman" w:eastAsia="Times New Roman" w:cs="Times New Roman"/>
+                <w:sz w:val="28"/>
+                <w:szCs w:val="28"/>
+              </w:rPr>
+              <w:t xml:space="preserve"> si </w:t>
+            </w:r>
+            <w:proofErr w:type="spellStart"/>
+            <w:r>
+              <w:rPr>
+                <w:rFonts w:ascii="Times New Roman" w:hAnsi="Times New Roman" w:eastAsia="Times New Roman" w:cs="Times New Roman"/>
+                <w:sz w:val="28"/>
+                <w:szCs w:val="28"/>
+              </w:rPr>
+              <w:t>configurarea</w:t>
+            </w:r>
+            <w:proofErr w:type="spellEnd"/>
+            <w:r>
+              <w:rPr>
+                <w:rFonts w:ascii="Times New Roman" w:hAnsi="Times New Roman" w:eastAsia="Times New Roman" w:cs="Times New Roman"/>
+                <w:sz w:val="28"/>
+                <w:szCs w:val="28"/>
+              </w:rPr>
+              <w:t xml:space="preserve"> setup-ului</w:t>
+            </w:r>
+          </w:p>
+        </w:tc>
+        <w:tc>
+          <w:tcPr>
+            <w:tcW w:w="3120" w:type="dxa"/>
+            <w:tcMar/>
+          </w:tcPr>
+          <w:p>
+            <w:pPr>
+              <w:pStyle w:val="Normal"/>
+              <w:bidi w:val="0"/>
+              <w:rPr>
+                <w:rFonts w:ascii="Times New Roman" w:hAnsi="Times New Roman" w:eastAsia="Times New Roman" w:cs="Times New Roman"/>
+                <w:sz w:val="28"/>
+                <w:szCs w:val="28"/>
+              </w:rPr>
+            </w:pPr>
+            <w:r>
+              <w:rPr>
+                <w:rFonts w:ascii="Times New Roman" w:hAnsi="Times New Roman" w:eastAsia="Times New Roman" w:cs="Times New Roman"/>
+                <w:sz w:val="28"/>
+                <w:szCs w:val="28"/>
+              </w:rPr>
+              <w:t>21.7</w:t>
+            </w:r>
+          </w:p>
+        </w:tc>
+        <w:tc>
+          <w:tcPr>
+            <w:tcW w:w="3120" w:type="dxa"/>
+            <w:tcMar/>
+          </w:tcPr>
+          <w:p>
+            <w:pPr>
+              <w:pStyle w:val="Normal"/>
+              <w:bidi w:val="0"/>
+              <w:rPr>
+                <w:rFonts w:ascii="Times New Roman" w:hAnsi="Times New Roman" w:eastAsia="Times New Roman" w:cs="Times New Roman"/>
+                <w:sz w:val="28"/>
+                <w:szCs w:val="28"/>
+              </w:rPr>
+            </w:pPr>
+            <w:r>
+              <w:rPr>
+                <w:rFonts w:ascii="Times New Roman" w:hAnsi="Times New Roman" w:eastAsia="Times New Roman" w:cs="Times New Roman"/>
+                <w:sz w:val="28"/>
+                <w:szCs w:val="28"/>
+              </w:rPr>
+              <w:t>100</w:t>
+            </w:r>
+          </w:p>
+        </w:tc>
+      </w:tr>
+    </w:tbl>
+    <w:p>
+      <w:pPr>
+        <w:pStyle w:val="Normal"/>
+        <w:bidi w:val="0"/>
+        <w:spacing w:before="0" w:beforeAutospacing="off" w:after="0" w:afterAutospacing="off" w:line="259" w:lineRule="auto"/>
+        <w:ind w:right="0"/>
+        <w:jc w:val="left"/>
+        <w:rPr>
+          <w:rFonts w:ascii="Times New Roman" w:hAnsi="Times New Roman" w:eastAsia="Times New Roman" w:cs="Times New Roman"/>
+          <w:sz w:val="32"/>
+          <w:szCs w:val="32"/>
+          <w:u w:val="single"/>
+        </w:rPr>
+      </w:pPr>
+    </w:p>
+    <w:p>
+      <w:pPr>
+        <w:pStyle w:val="Normal"/>
+        <w:bidi w:val="0"/>
+        <w:spacing w:before="0" w:beforeAutospacing="off" w:after="0" w:afterAutospacing="off" w:line="259" w:lineRule="auto"/>
+        <w:ind w:right="0"/>
+        <w:jc w:val="left"/>
+        <w:rPr>
+          <w:rFonts w:ascii="Times New Roman" w:hAnsi="Times New Roman" w:eastAsia="Times New Roman" w:cs="Times New Roman"/>
+          <w:sz w:val="32"/>
+          <w:szCs w:val="32"/>
+          <w:u w:val="single"/>
+        </w:rPr>
+      </w:pPr>
+    </w:p>
+    <w:p>
+      <w:pPr>
+        <w:pStyle w:val="Normal"/>
+        <w:bidi w:val="0"/>
+        <w:spacing w:before="0" w:beforeAutospacing="off" w:after="0" w:afterAutospacing="off" w:line="259" w:lineRule="auto"/>
+        <w:ind w:right="0"/>
+        <w:jc w:val="left"/>
+        <w:rPr>
+          <w:rFonts w:ascii="Times New Roman" w:hAnsi="Times New Roman" w:eastAsia="Times New Roman" w:cs="Times New Roman"/>
+          <w:sz w:val="32"/>
+          <w:szCs w:val="32"/>
+          <w:u w:val="single"/>
+        </w:rPr>
+      </w:pPr>
+      <w:proofErr w:type="spellStart"/>
+      <w:r>
+        <w:rPr>
+          <w:rFonts w:ascii="Times New Roman" w:hAnsi="Times New Roman" w:eastAsia="Times New Roman" w:cs="Times New Roman"/>
+          <w:sz w:val="32"/>
+          <w:szCs w:val="32"/>
+          <w:u w:val="single"/>
+        </w:rPr>
+        <w:t>Trasarea</w:t>
+      </w:r>
+      <w:proofErr w:type="spellEnd"/>
+      <w:r>
+        <w:rPr>
+          <w:rFonts w:ascii="Times New Roman" w:hAnsi="Times New Roman" w:eastAsia="Times New Roman" w:cs="Times New Roman"/>
+          <w:sz w:val="32"/>
+          <w:szCs w:val="32"/>
+          <w:u w:val="single"/>
+        </w:rPr>
+        <w:t xml:space="preserve"> problemelor</w:t>
+      </w:r>
+    </w:p>
+    <w:tbl>
+      <w:tblPr>
+        <w:tblStyle w:val="TableGrid"/>
+        <w:bidiVisual w:val="0"/>
+        <w:tblW w:w="0" w:type="auto"/>
+        <w:tblLayout w:type="fixed"/>
+        <w:tblLook w:val="06A0" w:firstRow="1" w:lastRow="0" w:firstColumn="1" w:lastColumn="0" w:noHBand="1" w:noVBand="1"/>
+      </w:tblPr>
+      <w:tblGrid>
+        <w:gridCol w:w="3120"/>
+        <w:gridCol w:w="3120"/>
+        <w:gridCol w:w="3120"/>
+      </w:tblGrid>
+      <w:tr>
+        <w:trPr>
+          <w:trHeight w:val="420"/>
+        </w:trPr>
+        <w:tc>
+          <w:tcPr>
+            <w:tcW w:w="3120" w:type="dxa"/>
+            <w:tcMar/>
+          </w:tcPr>
+          <w:p>
+            <w:pPr>
+              <w:pStyle w:val="Normal"/>
+              <w:bidi w:val="0"/>
+              <w:rPr>
+                <w:rFonts w:ascii="Times New Roman" w:hAnsi="Times New Roman" w:eastAsia="Times New Roman" w:cs="Times New Roman"/>
+                <w:sz w:val="32"/>
+                <w:szCs w:val="32"/>
+                <w:u w:val="single"/>
+              </w:rPr>
+            </w:pPr>
+          </w:p>
+        </w:tc>
+        <w:tc>
+          <w:tcPr>
+            <w:tcW w:w="3120" w:type="dxa"/>
+            <w:tcMar/>
+          </w:tcPr>
+          <w:p>
+            <w:pPr>
+              <w:pStyle w:val="Normal"/>
+              <w:bidi w:val="0"/>
+              <w:rPr>
+                <w:rFonts w:ascii="Times New Roman" w:hAnsi="Times New Roman" w:eastAsia="Times New Roman" w:cs="Times New Roman"/>
+                <w:sz w:val="32"/>
+                <w:szCs w:val="32"/>
+                <w:u w:val="single"/>
+              </w:rPr>
+            </w:pPr>
+            <w:r>
+              <w:rPr>
+                <w:rFonts w:ascii="Times New Roman" w:hAnsi="Times New Roman" w:eastAsia="Times New Roman" w:cs="Times New Roman"/>
+                <w:sz w:val="32"/>
+                <w:szCs w:val="32"/>
+                <w:u w:val="single"/>
+              </w:rPr>
+              <w:t>Usor</w:t>
+            </w:r>
+          </w:p>
+        </w:tc>
+        <w:tc>
+          <w:tcPr>
+            <w:tcW w:w="3120" w:type="dxa"/>
+            <w:tcMar/>
+          </w:tcPr>
+          <w:p>
+            <w:pPr>
+              <w:pStyle w:val="Normal"/>
+              <w:bidi w:val="0"/>
+              <w:rPr>
+                <w:rFonts w:ascii="Times New Roman" w:hAnsi="Times New Roman" w:eastAsia="Times New Roman" w:cs="Times New Roman"/>
+                <w:sz w:val="32"/>
+                <w:szCs w:val="32"/>
+                <w:u w:val="single"/>
+              </w:rPr>
+            </w:pPr>
+            <w:r>
+              <w:rPr>
+                <w:rFonts w:ascii="Times New Roman" w:hAnsi="Times New Roman" w:eastAsia="Times New Roman" w:cs="Times New Roman"/>
+                <w:sz w:val="32"/>
+                <w:szCs w:val="32"/>
+                <w:u w:val="single"/>
+              </w:rPr>
+              <w:t>Dificil</w:t>
+            </w:r>
+          </w:p>
+        </w:tc>
+      </w:tr>
+      <w:tr>
+        <w:trPr>
+          <w:trHeight w:val="420"/>
+        </w:trPr>
+        <w:tc>
+          <w:tcPr>
+            <w:tcW w:w="3120" w:type="dxa"/>
+            <w:tcMar/>
+          </w:tcPr>
+          <w:p>
+            <w:pPr>
+              <w:pStyle w:val="Normal"/>
+              <w:bidi w:val="0"/>
+              <w:rPr>
+                <w:rFonts w:ascii="Times New Roman" w:hAnsi="Times New Roman" w:eastAsia="Times New Roman" w:cs="Times New Roman"/>
+                <w:sz w:val="32"/>
+                <w:szCs w:val="32"/>
+                <w:u w:val="single"/>
+              </w:rPr>
+            </w:pPr>
+            <w:r>
+              <w:rPr>
+                <w:rFonts w:ascii="Times New Roman" w:hAnsi="Times New Roman" w:eastAsia="Times New Roman" w:cs="Times New Roman"/>
+                <w:sz w:val="32"/>
+                <w:szCs w:val="32"/>
+                <w:u w:val="single"/>
+              </w:rPr>
+              <w:t>Valoros</w:t>
+            </w:r>
+          </w:p>
+        </w:tc>
+        <w:tc>
+          <w:tcPr>
+            <w:tcW w:w="3120" w:type="dxa"/>
+            <w:tcMar/>
+          </w:tcPr>
+          <w:p>
+            <w:pPr>
+              <w:pStyle w:val="ListParagraph"/>
+              <w:numPr>
+                <w:ilvl w:val="0"/>
+                <w:numId w:val="13"/>
+              </w:numPr>
+              <w:bidi w:val="0"/>
+              <w:rPr>
+                <w:rFonts w:ascii="Times New Roman" w:hAnsi="Times New Roman" w:eastAsia="Times New Roman" w:cs="Times New Roman" w:asciiTheme="minorAscii" w:hAnsiTheme="minorAscii" w:eastAsiaTheme="minorAscii" w:cstheme="minorAscii"/>
+                <w:sz w:val="28"/>
+                <w:szCs w:val="28"/>
+                <w:u w:val="none"/>
+              </w:rPr>
+            </w:pPr>
+            <w:proofErr w:type="spellStart"/>
+            <w:r>
+              <w:rPr>
+                <w:rFonts w:ascii="Times New Roman" w:hAnsi="Times New Roman" w:eastAsia="Times New Roman" w:cs="Times New Roman"/>
+                <w:sz w:val="28"/>
+                <w:szCs w:val="28"/>
+                <w:u w:val="none"/>
+              </w:rPr>
+              <w:t>Determinarea</w:t>
+            </w:r>
+            <w:proofErr w:type="spellEnd"/>
+            <w:r>
+              <w:rPr>
+                <w:rFonts w:ascii="Times New Roman" w:hAnsi="Times New Roman" w:eastAsia="Times New Roman" w:cs="Times New Roman"/>
+                <w:sz w:val="28"/>
+                <w:szCs w:val="28"/>
+                <w:u w:val="none"/>
+              </w:rPr>
+              <w:t xml:space="preserve"> </w:t>
+            </w:r>
+            <w:proofErr w:type="spellStart"/>
+            <w:r>
+              <w:rPr>
+                <w:rFonts w:ascii="Times New Roman" w:hAnsi="Times New Roman" w:eastAsia="Times New Roman" w:cs="Times New Roman"/>
+                <w:sz w:val="28"/>
+                <w:szCs w:val="28"/>
+                <w:u w:val="none"/>
+              </w:rPr>
+              <w:t>numarului</w:t>
+            </w:r>
+            <w:proofErr w:type="spellEnd"/>
+            <w:r>
+              <w:rPr>
+                <w:rFonts w:ascii="Times New Roman" w:hAnsi="Times New Roman" w:eastAsia="Times New Roman" w:cs="Times New Roman"/>
+                <w:sz w:val="28"/>
+                <w:szCs w:val="28"/>
+                <w:u w:val="none"/>
+              </w:rPr>
+              <w:t xml:space="preserve"> de pasi mersi </w:t>
+            </w:r>
+            <w:proofErr w:type="spellStart"/>
+            <w:r>
+              <w:rPr>
+                <w:rFonts w:ascii="Times New Roman" w:hAnsi="Times New Roman" w:eastAsia="Times New Roman" w:cs="Times New Roman"/>
+                <w:sz w:val="28"/>
+                <w:szCs w:val="28"/>
+                <w:u w:val="none"/>
+              </w:rPr>
+              <w:t>zilnic</w:t>
+            </w:r>
+            <w:proofErr w:type="spellEnd"/>
+            <w:r>
+              <w:rPr>
+                <w:rFonts w:ascii="Times New Roman" w:hAnsi="Times New Roman" w:eastAsia="Times New Roman" w:cs="Times New Roman"/>
+                <w:sz w:val="28"/>
+                <w:szCs w:val="28"/>
+                <w:u w:val="none"/>
+              </w:rPr>
+              <w:t xml:space="preserve"> </w:t>
+            </w:r>
+            <w:proofErr w:type="gramStart"/>
+            <w:r>
+              <w:rPr>
+                <w:rFonts w:ascii="Times New Roman" w:hAnsi="Times New Roman" w:eastAsia="Times New Roman" w:cs="Times New Roman"/>
+                <w:sz w:val="28"/>
+                <w:szCs w:val="28"/>
+                <w:u w:val="none"/>
+              </w:rPr>
+              <w:t>si</w:t>
+            </w:r>
+            <w:proofErr w:type="gramEnd"/>
+            <w:r>
+              <w:rPr>
+                <w:rFonts w:ascii="Times New Roman" w:hAnsi="Times New Roman" w:eastAsia="Times New Roman" w:cs="Times New Roman"/>
+                <w:sz w:val="28"/>
+                <w:szCs w:val="28"/>
+                <w:u w:val="none"/>
+              </w:rPr>
+              <w:t xml:space="preserve"> a </w:t>
+            </w:r>
+            <w:proofErr w:type="spellStart"/>
+            <w:r>
+              <w:rPr>
+                <w:rFonts w:ascii="Times New Roman" w:hAnsi="Times New Roman" w:eastAsia="Times New Roman" w:cs="Times New Roman"/>
+                <w:sz w:val="28"/>
+                <w:szCs w:val="28"/>
+                <w:u w:val="none"/>
+              </w:rPr>
+              <w:t>calitatii</w:t>
+            </w:r>
+            <w:proofErr w:type="spellEnd"/>
+            <w:r>
+              <w:rPr>
+                <w:rFonts w:ascii="Times New Roman" w:hAnsi="Times New Roman" w:eastAsia="Times New Roman" w:cs="Times New Roman"/>
+                <w:sz w:val="28"/>
+                <w:szCs w:val="28"/>
+                <w:u w:val="none"/>
+              </w:rPr>
+              <w:t xml:space="preserve"> </w:t>
+            </w:r>
+            <w:proofErr w:type="spellStart"/>
+            <w:r>
+              <w:rPr>
+                <w:rFonts w:ascii="Times New Roman" w:hAnsi="Times New Roman" w:eastAsia="Times New Roman" w:cs="Times New Roman"/>
+                <w:sz w:val="28"/>
+                <w:szCs w:val="28"/>
+                <w:u w:val="none"/>
+              </w:rPr>
+              <w:t>somnului</w:t>
+            </w:r>
+            <w:proofErr w:type="spellEnd"/>
+          </w:p>
+          <w:p>
+            <w:pPr>
+              <w:pStyle w:val="ListParagraph"/>
+              <w:numPr>
+                <w:ilvl w:val="0"/>
+                <w:numId w:val="13"/>
+              </w:numPr>
+              <w:bidi w:val="0"/>
+              <w:rPr>
+                <w:rFonts w:ascii="Times New Roman" w:hAnsi="Times New Roman" w:eastAsia="Times New Roman" w:cs="Times New Roman" w:asciiTheme="minorAscii" w:hAnsiTheme="minorAscii" w:eastAsiaTheme="minorAscii" w:cstheme="minorAscii"/>
+                <w:sz w:val="28"/>
+                <w:szCs w:val="28"/>
+                <w:u w:val="none"/>
+              </w:rPr>
+            </w:pPr>
+            <w:proofErr w:type="spellStart"/>
+            <w:r>
+              <w:rPr>
+                <w:rFonts w:ascii="Times New Roman" w:hAnsi="Times New Roman" w:eastAsia="Times New Roman" w:cs="Times New Roman"/>
+                <w:sz w:val="28"/>
+                <w:szCs w:val="28"/>
+                <w:u w:val="none"/>
+              </w:rPr>
+              <w:t>Modificarea</w:t>
+            </w:r>
+            <w:proofErr w:type="spellEnd"/>
+            <w:r>
+              <w:rPr>
+                <w:rFonts w:ascii="Times New Roman" w:hAnsi="Times New Roman" w:eastAsia="Times New Roman" w:cs="Times New Roman"/>
+                <w:sz w:val="28"/>
+                <w:szCs w:val="28"/>
+                <w:u w:val="none"/>
+              </w:rPr>
+              <w:t xml:space="preserve"> wallpaper-</w:t>
+            </w:r>
+            <w:proofErr w:type="spellStart"/>
+            <w:r>
+              <w:rPr>
+                <w:rFonts w:ascii="Times New Roman" w:hAnsi="Times New Roman" w:eastAsia="Times New Roman" w:cs="Times New Roman"/>
+                <w:sz w:val="28"/>
+                <w:szCs w:val="28"/>
+                <w:u w:val="none"/>
+              </w:rPr>
+              <w:t>ului</w:t>
+            </w:r>
+            <w:proofErr w:type="spellEnd"/>
+            <w:r>
+              <w:rPr>
+                <w:rFonts w:ascii="Times New Roman" w:hAnsi="Times New Roman" w:eastAsia="Times New Roman" w:cs="Times New Roman"/>
+                <w:sz w:val="28"/>
+                <w:szCs w:val="28"/>
+                <w:u w:val="none"/>
+              </w:rPr>
+              <w:t xml:space="preserve"> </w:t>
+            </w:r>
+            <w:proofErr w:type="gramStart"/>
+            <w:r>
+              <w:rPr>
+                <w:rFonts w:ascii="Times New Roman" w:hAnsi="Times New Roman" w:eastAsia="Times New Roman" w:cs="Times New Roman"/>
+                <w:sz w:val="28"/>
+                <w:szCs w:val="28"/>
+                <w:u w:val="none"/>
+              </w:rPr>
+              <w:t>si</w:t>
+            </w:r>
+            <w:proofErr w:type="gramEnd"/>
+            <w:r>
+              <w:rPr>
+                <w:rFonts w:ascii="Times New Roman" w:hAnsi="Times New Roman" w:eastAsia="Times New Roman" w:cs="Times New Roman"/>
+                <w:sz w:val="28"/>
+                <w:szCs w:val="28"/>
+                <w:u w:val="none"/>
+              </w:rPr>
+              <w:t xml:space="preserve"> a temei</w:t>
+            </w:r>
+          </w:p>
+          <w:p>
+            <w:pPr>
+              <w:pStyle w:val="ListParagraph"/>
+              <w:numPr>
+                <w:ilvl w:val="0"/>
+                <w:numId w:val="13"/>
+              </w:numPr>
+              <w:bidi w:val="0"/>
+              <w:rPr>
+                <w:rFonts w:ascii="Times New Roman" w:hAnsi="Times New Roman" w:eastAsia="Times New Roman" w:cs="Times New Roman" w:asciiTheme="minorAscii" w:hAnsiTheme="minorAscii" w:eastAsiaTheme="minorAscii" w:cstheme="minorAscii"/>
+                <w:sz w:val="28"/>
+                <w:szCs w:val="28"/>
+              </w:rPr>
+            </w:pPr>
+            <w:r>
+              <w:rPr>
+                <w:rFonts w:ascii="Times New Roman" w:hAnsi="Times New Roman" w:eastAsia="Times New Roman" w:cs="Times New Roman"/>
+                <w:sz w:val="28"/>
+                <w:szCs w:val="28"/>
+              </w:rPr>
+              <w:t>Implementarea MQTT status broadcasting</w:t>
+            </w:r>
+          </w:p>
+          <w:p>
+            <w:pPr>
+              <w:pStyle w:val="ListParagraph"/>
+              <w:numPr>
+                <w:ilvl w:val="0"/>
+                <w:numId w:val="13"/>
+              </w:numPr>
+              <w:bidi w:val="0"/>
+              <w:rPr>
+                <w:sz w:val="28"/>
+                <w:szCs w:val="28"/>
+              </w:rPr>
+            </w:pPr>
+            <w:proofErr w:type="spellStart"/>
+            <w:r>
+              <w:rPr>
+                <w:rFonts w:ascii="Times New Roman" w:hAnsi="Times New Roman" w:eastAsia="Times New Roman" w:cs="Times New Roman"/>
+                <w:sz w:val="28"/>
+                <w:szCs w:val="28"/>
+              </w:rPr>
+              <w:t>Crearea</w:t>
+            </w:r>
+            <w:proofErr w:type="spellEnd"/>
+            <w:r>
+              <w:rPr>
+                <w:rFonts w:ascii="Times New Roman" w:hAnsi="Times New Roman" w:eastAsia="Times New Roman" w:cs="Times New Roman"/>
+                <w:sz w:val="28"/>
+                <w:szCs w:val="28"/>
+              </w:rPr>
+              <w:t xml:space="preserve"> </w:t>
+            </w:r>
+            <w:proofErr w:type="spellStart"/>
+            <w:r>
+              <w:rPr>
+                <w:rFonts w:ascii="Times New Roman" w:hAnsi="Times New Roman" w:eastAsia="Times New Roman" w:cs="Times New Roman"/>
+                <w:sz w:val="28"/>
+                <w:szCs w:val="28"/>
+              </w:rPr>
+              <w:t>unei</w:t>
+            </w:r>
+            <w:proofErr w:type="spellEnd"/>
+            <w:r>
+              <w:rPr>
+                <w:rFonts w:ascii="Times New Roman" w:hAnsi="Times New Roman" w:eastAsia="Times New Roman" w:cs="Times New Roman"/>
+                <w:sz w:val="28"/>
+                <w:szCs w:val="28"/>
+              </w:rPr>
+              <w:t xml:space="preserve"> </w:t>
+            </w:r>
+            <w:proofErr w:type="spellStart"/>
+            <w:r>
+              <w:rPr>
+                <w:rFonts w:ascii="Times New Roman" w:hAnsi="Times New Roman" w:eastAsia="Times New Roman" w:cs="Times New Roman"/>
+                <w:sz w:val="28"/>
+                <w:szCs w:val="28"/>
+              </w:rPr>
+              <w:t>baze</w:t>
+            </w:r>
+            <w:proofErr w:type="spellEnd"/>
+            <w:r>
+              <w:rPr>
+                <w:rFonts w:ascii="Times New Roman" w:hAnsi="Times New Roman" w:eastAsia="Times New Roman" w:cs="Times New Roman"/>
+                <w:sz w:val="28"/>
+                <w:szCs w:val="28"/>
+              </w:rPr>
+              <w:t xml:space="preserve"> de date</w:t>
+            </w:r>
+          </w:p>
+        </w:tc>
+        <w:tc>
+          <w:tcPr>
+            <w:tcW w:w="3120" w:type="dxa"/>
+            <w:tcMar/>
+          </w:tcPr>
+          <w:p>
+            <w:pPr>
+              <w:pStyle w:val="ListParagraph"/>
+              <w:numPr>
+                <w:ilvl w:val="0"/>
+                <w:numId w:val="13"/>
+              </w:numPr>
+              <w:bidi w:val="0"/>
+              <w:rPr>
+                <w:sz w:val="28"/>
+                <w:szCs w:val="28"/>
+              </w:rPr>
+            </w:pPr>
+            <w:proofErr w:type="spellStart"/>
+            <w:r>
+              <w:rPr>
+                <w:rFonts w:ascii="Times New Roman" w:hAnsi="Times New Roman" w:eastAsia="Times New Roman" w:cs="Times New Roman"/>
+                <w:sz w:val="28"/>
+                <w:szCs w:val="28"/>
+              </w:rPr>
+              <w:t>Adaugare</w:t>
+            </w:r>
+            <w:proofErr w:type="spellEnd"/>
+            <w:r>
+              <w:rPr>
+                <w:rFonts w:ascii="Times New Roman" w:hAnsi="Times New Roman" w:eastAsia="Times New Roman" w:cs="Times New Roman"/>
+                <w:sz w:val="28"/>
+                <w:szCs w:val="28"/>
+              </w:rPr>
+              <w:t xml:space="preserve"> </w:t>
+            </w:r>
+            <w:proofErr w:type="spellStart"/>
+            <w:r>
+              <w:rPr>
+                <w:rFonts w:ascii="Times New Roman" w:hAnsi="Times New Roman" w:eastAsia="Times New Roman" w:cs="Times New Roman"/>
+                <w:sz w:val="28"/>
+                <w:szCs w:val="28"/>
+              </w:rPr>
+              <w:t>unit</w:t>
+            </w:r>
+            <w:proofErr w:type="spellEnd"/>
+            <w:r>
+              <w:rPr>
+                <w:rFonts w:ascii="Times New Roman" w:hAnsi="Times New Roman" w:eastAsia="Times New Roman" w:cs="Times New Roman"/>
+                <w:sz w:val="28"/>
+                <w:szCs w:val="28"/>
+              </w:rPr>
+              <w:t xml:space="preserve"> </w:t>
+            </w:r>
+            <w:r>
+              <w:rPr>
+                <w:rFonts w:ascii="Times New Roman" w:hAnsi="Times New Roman" w:eastAsia="Times New Roman" w:cs="Times New Roman"/>
+                <w:sz w:val="28"/>
+                <w:szCs w:val="28"/>
+              </w:rPr>
+              <w:t>tests</w:t>
+            </w:r>
+          </w:p>
+          <w:p>
+            <w:pPr>
+              <w:pStyle w:val="ListParagraph"/>
+              <w:numPr>
+                <w:ilvl w:val="0"/>
+                <w:numId w:val="13"/>
+              </w:numPr>
+              <w:bidi w:val="0"/>
+              <w:rPr>
+                <w:sz w:val="28"/>
+                <w:szCs w:val="28"/>
+              </w:rPr>
+            </w:pPr>
+            <w:proofErr w:type="spellStart"/>
+            <w:r>
+              <w:rPr>
+                <w:rFonts w:ascii="Times New Roman" w:hAnsi="Times New Roman" w:eastAsia="Times New Roman" w:cs="Times New Roman"/>
+                <w:sz w:val="28"/>
+                <w:szCs w:val="28"/>
+              </w:rPr>
+              <w:t>Crearea</w:t>
+            </w:r>
+            <w:proofErr w:type="spellEnd"/>
+            <w:r>
+              <w:rPr>
+                <w:rFonts w:ascii="Times New Roman" w:hAnsi="Times New Roman" w:eastAsia="Times New Roman" w:cs="Times New Roman"/>
+                <w:sz w:val="28"/>
+                <w:szCs w:val="28"/>
+              </w:rPr>
+              <w:t xml:space="preserve"> </w:t>
+            </w:r>
+            <w:proofErr w:type="spellStart"/>
+            <w:r>
+              <w:rPr>
+                <w:rFonts w:ascii="Times New Roman" w:hAnsi="Times New Roman" w:eastAsia="Times New Roman" w:cs="Times New Roman"/>
+                <w:sz w:val="28"/>
+                <w:szCs w:val="28"/>
+              </w:rPr>
+              <w:t>documentatiei</w:t>
+            </w:r>
+            <w:proofErr w:type="spellEnd"/>
+            <w:r>
+              <w:rPr>
+                <w:rFonts w:ascii="Times New Roman" w:hAnsi="Times New Roman" w:eastAsia="Times New Roman" w:cs="Times New Roman"/>
+                <w:sz w:val="28"/>
+                <w:szCs w:val="28"/>
+              </w:rPr>
+              <w:t xml:space="preserve"> </w:t>
+            </w:r>
+            <w:r>
+              <w:rPr>
+                <w:rFonts w:ascii="Times New Roman" w:hAnsi="Times New Roman" w:eastAsia="Times New Roman" w:cs="Times New Roman"/>
+                <w:sz w:val="28"/>
+                <w:szCs w:val="28"/>
+              </w:rPr>
+              <w:t>asyncapi</w:t>
+            </w:r>
+          </w:p>
+          <w:p>
+            <w:pPr>
+              <w:pStyle w:val="ListParagraph"/>
+              <w:numPr>
+                <w:ilvl w:val="0"/>
+                <w:numId w:val="13"/>
+              </w:numPr>
+              <w:bidi w:val="0"/>
+              <w:rPr>
+                <w:sz w:val="28"/>
+                <w:szCs w:val="28"/>
+              </w:rPr>
+            </w:pPr>
+            <w:proofErr w:type="spellStart"/>
+            <w:r>
+              <w:rPr>
+                <w:rFonts w:ascii="Times New Roman" w:hAnsi="Times New Roman" w:eastAsia="Times New Roman" w:cs="Times New Roman"/>
+                <w:sz w:val="28"/>
+                <w:szCs w:val="28"/>
+              </w:rPr>
+              <w:t>Crearea</w:t>
+            </w:r>
+            <w:proofErr w:type="spellEnd"/>
+            <w:r>
+              <w:rPr>
+                <w:rFonts w:ascii="Times New Roman" w:hAnsi="Times New Roman" w:eastAsia="Times New Roman" w:cs="Times New Roman"/>
+                <w:sz w:val="28"/>
+                <w:szCs w:val="28"/>
+              </w:rPr>
+              <w:t xml:space="preserve"> </w:t>
+            </w:r>
+            <w:proofErr w:type="spellStart"/>
+            <w:r>
+              <w:rPr>
+                <w:rFonts w:ascii="Times New Roman" w:hAnsi="Times New Roman" w:eastAsia="Times New Roman" w:cs="Times New Roman"/>
+                <w:sz w:val="28"/>
+                <w:szCs w:val="28"/>
+              </w:rPr>
+              <w:t>documentatiei</w:t>
+            </w:r>
+            <w:proofErr w:type="spellEnd"/>
+            <w:r>
+              <w:rPr>
+                <w:rFonts w:ascii="Times New Roman" w:hAnsi="Times New Roman" w:eastAsia="Times New Roman" w:cs="Times New Roman"/>
+                <w:sz w:val="28"/>
+                <w:szCs w:val="28"/>
+              </w:rPr>
+              <w:t xml:space="preserve"> </w:t>
+            </w:r>
+            <w:r>
+              <w:rPr>
+                <w:rFonts w:ascii="Times New Roman" w:hAnsi="Times New Roman" w:eastAsia="Times New Roman" w:cs="Times New Roman"/>
+                <w:sz w:val="28"/>
+                <w:szCs w:val="28"/>
+              </w:rPr>
+              <w:t>swagger</w:t>
+            </w:r>
+          </w:p>
+          <w:p>
+            <w:pPr>
+              <w:pStyle w:val="ListParagraph"/>
+              <w:numPr>
+                <w:ilvl w:val="0"/>
+                <w:numId w:val="13"/>
+              </w:numPr>
+              <w:bidi w:val="0"/>
+              <w:rPr>
+                <w:rFonts w:ascii="Times New Roman" w:hAnsi="Times New Roman" w:eastAsia="Times New Roman" w:cs="Times New Roman" w:asciiTheme="minorAscii" w:hAnsiTheme="minorAscii" w:eastAsiaTheme="minorAscii" w:cstheme="minorAscii"/>
+                <w:sz w:val="28"/>
+                <w:szCs w:val="28"/>
+                <w:u w:val="none"/>
+              </w:rPr>
+            </w:pPr>
+            <w:proofErr w:type="spellStart"/>
+            <w:r>
+              <w:rPr>
+                <w:rFonts w:ascii="Times New Roman" w:hAnsi="Times New Roman" w:eastAsia="Times New Roman" w:cs="Times New Roman"/>
+                <w:sz w:val="28"/>
+                <w:szCs w:val="28"/>
+                <w:u w:val="none"/>
+              </w:rPr>
+              <w:t>Colectarea</w:t>
+            </w:r>
+            <w:proofErr w:type="spellEnd"/>
+            <w:r>
+              <w:rPr>
+                <w:rFonts w:ascii="Times New Roman" w:hAnsi="Times New Roman" w:eastAsia="Times New Roman" w:cs="Times New Roman"/>
+                <w:sz w:val="28"/>
+                <w:szCs w:val="28"/>
+                <w:u w:val="none"/>
+              </w:rPr>
+              <w:t xml:space="preserve"> </w:t>
+            </w:r>
+            <w:proofErr w:type="spellStart"/>
+            <w:r>
+              <w:rPr>
+                <w:rFonts w:ascii="Times New Roman" w:hAnsi="Times New Roman" w:eastAsia="Times New Roman" w:cs="Times New Roman"/>
+                <w:sz w:val="28"/>
+                <w:szCs w:val="28"/>
+                <w:u w:val="none"/>
+              </w:rPr>
+              <w:t>datelor</w:t>
+            </w:r>
+            <w:proofErr w:type="spellEnd"/>
+            <w:r>
+              <w:rPr>
+                <w:rFonts w:ascii="Times New Roman" w:hAnsi="Times New Roman" w:eastAsia="Times New Roman" w:cs="Times New Roman"/>
+                <w:sz w:val="28"/>
+                <w:szCs w:val="28"/>
+                <w:u w:val="none"/>
+              </w:rPr>
+              <w:t xml:space="preserve"> </w:t>
+            </w:r>
+            <w:proofErr w:type="spellStart"/>
+            <w:r>
+              <w:rPr>
+                <w:rFonts w:ascii="Times New Roman" w:hAnsi="Times New Roman" w:eastAsia="Times New Roman" w:cs="Times New Roman"/>
+                <w:sz w:val="28"/>
+                <w:szCs w:val="28"/>
+                <w:u w:val="none"/>
+              </w:rPr>
+              <w:t>corpului</w:t>
+            </w:r>
+            <w:proofErr w:type="spellEnd"/>
+            <w:r>
+              <w:rPr>
+                <w:rFonts w:ascii="Times New Roman" w:hAnsi="Times New Roman" w:eastAsia="Times New Roman" w:cs="Times New Roman"/>
+                <w:sz w:val="28"/>
+                <w:szCs w:val="28"/>
+                <w:u w:val="none"/>
+              </w:rPr>
+              <w:t xml:space="preserve"> si </w:t>
+            </w:r>
+            <w:proofErr w:type="spellStart"/>
+            <w:r>
+              <w:rPr>
+                <w:rFonts w:ascii="Times New Roman" w:hAnsi="Times New Roman" w:eastAsia="Times New Roman" w:cs="Times New Roman"/>
+                <w:sz w:val="28"/>
+                <w:szCs w:val="28"/>
+                <w:u w:val="none"/>
+              </w:rPr>
+              <w:t>mediului</w:t>
+            </w:r>
+            <w:proofErr w:type="spellEnd"/>
+            <w:r>
+              <w:rPr>
+                <w:rFonts w:ascii="Times New Roman" w:hAnsi="Times New Roman" w:eastAsia="Times New Roman" w:cs="Times New Roman"/>
+                <w:sz w:val="28"/>
+                <w:szCs w:val="28"/>
+                <w:u w:val="none"/>
+              </w:rPr>
+              <w:t>: puls, temperatura</w:t>
+            </w:r>
+          </w:p>
+          <w:p>
+            <w:pPr>
+              <w:pStyle w:val="ListParagraph"/>
+              <w:numPr>
+                <w:ilvl w:val="0"/>
+                <w:numId w:val="13"/>
+              </w:numPr>
+              <w:bidi w:val="0"/>
+              <w:rPr>
+                <w:rFonts w:ascii="Times New Roman" w:hAnsi="Times New Roman" w:eastAsia="Times New Roman" w:cs="Times New Roman" w:asciiTheme="minorAscii" w:hAnsiTheme="minorAscii" w:eastAsiaTheme="minorAscii" w:cstheme="minorAscii"/>
+                <w:sz w:val="28"/>
+                <w:szCs w:val="28"/>
+                <w:u w:val="none"/>
+              </w:rPr>
+            </w:pPr>
+            <w:proofErr w:type="spellStart"/>
+            <w:r>
+              <w:rPr>
+                <w:rFonts w:ascii="Times New Roman" w:hAnsi="Times New Roman" w:eastAsia="Times New Roman" w:cs="Times New Roman"/>
+                <w:sz w:val="28"/>
+                <w:szCs w:val="28"/>
+                <w:u w:val="none"/>
+              </w:rPr>
+              <w:t>Crearea</w:t>
+            </w:r>
+            <w:proofErr w:type="spellEnd"/>
+            <w:r>
+              <w:rPr>
+                <w:rFonts w:ascii="Times New Roman" w:hAnsi="Times New Roman" w:eastAsia="Times New Roman" w:cs="Times New Roman"/>
+                <w:sz w:val="28"/>
+                <w:szCs w:val="28"/>
+                <w:u w:val="none"/>
+              </w:rPr>
+              <w:t xml:space="preserve"> </w:t>
+            </w:r>
+            <w:proofErr w:type="spellStart"/>
+            <w:r>
+              <w:rPr>
+                <w:rFonts w:ascii="Times New Roman" w:hAnsi="Times New Roman" w:eastAsia="Times New Roman" w:cs="Times New Roman"/>
+                <w:sz w:val="28"/>
+                <w:szCs w:val="28"/>
+                <w:u w:val="none"/>
+              </w:rPr>
+              <w:t>proiectului</w:t>
+            </w:r>
+            <w:proofErr w:type="spellEnd"/>
+            <w:r>
+              <w:rPr>
+                <w:rFonts w:ascii="Times New Roman" w:hAnsi="Times New Roman" w:eastAsia="Times New Roman" w:cs="Times New Roman"/>
+                <w:sz w:val="28"/>
+                <w:szCs w:val="28"/>
+                <w:u w:val="none"/>
+              </w:rPr>
+              <w:t xml:space="preserve"> si </w:t>
+            </w:r>
+            <w:proofErr w:type="spellStart"/>
+            <w:r>
+              <w:rPr>
+                <w:rFonts w:ascii="Times New Roman" w:hAnsi="Times New Roman" w:eastAsia="Times New Roman" w:cs="Times New Roman"/>
+                <w:sz w:val="28"/>
+                <w:szCs w:val="28"/>
+                <w:u w:val="none"/>
+              </w:rPr>
+              <w:t>configurarea</w:t>
+            </w:r>
+            <w:proofErr w:type="spellEnd"/>
+            <w:r>
+              <w:rPr>
+                <w:rFonts w:ascii="Times New Roman" w:hAnsi="Times New Roman" w:eastAsia="Times New Roman" w:cs="Times New Roman"/>
+                <w:sz w:val="28"/>
+                <w:szCs w:val="28"/>
+                <w:u w:val="none"/>
+              </w:rPr>
+              <w:t xml:space="preserve"> setup-</w:t>
+            </w:r>
+            <w:proofErr w:type="spellStart"/>
+            <w:r>
+              <w:rPr>
+                <w:rFonts w:ascii="Times New Roman" w:hAnsi="Times New Roman" w:eastAsia="Times New Roman" w:cs="Times New Roman"/>
+                <w:sz w:val="28"/>
+                <w:szCs w:val="28"/>
+                <w:u w:val="none"/>
+              </w:rPr>
+              <w:t>ului</w:t>
+            </w:r>
+            <w:proofErr w:type="spellEnd"/>
+          </w:p>
+          <w:p>
+            <w:pPr>
+              <w:pStyle w:val="Normal"/>
+              <w:bidi w:val="0"/>
+              <w:rPr>
+                <w:rFonts w:ascii="Times New Roman" w:hAnsi="Times New Roman" w:eastAsia="Times New Roman" w:cs="Times New Roman"/>
+                <w:sz w:val="32"/>
+                <w:szCs w:val="32"/>
+                <w:u w:val="single"/>
+              </w:rPr>
+            </w:pPr>
+          </w:p>
+        </w:tc>
+      </w:tr>
+      <w:tr>
+        <w:trPr>
+          <w:trHeight w:val="420"/>
+        </w:trPr>
+        <w:tc>
+          <w:tcPr>
+            <w:tcW w:w="3120" w:type="dxa"/>
+            <w:tcMar/>
+          </w:tcPr>
+          <w:p>
+            <w:pPr>
+              <w:pStyle w:val="Normal"/>
+              <w:bidi w:val="0"/>
+              <w:rPr>
+                <w:rFonts w:ascii="Times New Roman" w:hAnsi="Times New Roman" w:eastAsia="Times New Roman" w:cs="Times New Roman"/>
+                <w:sz w:val="32"/>
+                <w:szCs w:val="32"/>
+                <w:u w:val="single"/>
+              </w:rPr>
+            </w:pPr>
+            <w:r>
+              <w:rPr>
+                <w:rFonts w:ascii="Times New Roman" w:hAnsi="Times New Roman" w:eastAsia="Times New Roman" w:cs="Times New Roman"/>
+                <w:sz w:val="32"/>
+                <w:szCs w:val="32"/>
+                <w:u w:val="single"/>
+              </w:rPr>
+              <w:t>Nevaloros</w:t>
+            </w:r>
+          </w:p>
+        </w:tc>
+        <w:tc>
+          <w:tcPr>
+            <w:tcW w:w="3120" w:type="dxa"/>
+            <w:tcMar/>
+          </w:tcPr>
+          <w:p>
+            <w:pPr>
+              <w:pStyle w:val="ListParagraph"/>
+              <w:numPr>
+                <w:ilvl w:val="0"/>
+                <w:numId w:val="13"/>
+              </w:numPr>
+              <w:bidi w:val="0"/>
+              <w:spacing w:before="0" w:beforeAutospacing="off" w:after="0" w:afterAutospacing="off" w:line="259" w:lineRule="auto"/>
+              <w:ind w:right="0"/>
+              <w:jc w:val="left"/>
+              <w:rPr>
+                <w:sz w:val="28"/>
+                <w:szCs w:val="28"/>
+              </w:rPr>
+            </w:pPr>
+            <w:proofErr w:type="spellStart"/>
+            <w:r>
+              <w:rPr>
+                <w:rFonts w:ascii="Times New Roman" w:hAnsi="Times New Roman" w:eastAsia="Times New Roman" w:cs="Times New Roman"/>
+                <w:sz w:val="28"/>
+                <w:szCs w:val="28"/>
+              </w:rPr>
+              <w:t>Adaugare</w:t>
+            </w:r>
+            <w:proofErr w:type="spellEnd"/>
+            <w:r>
+              <w:rPr>
+                <w:rFonts w:ascii="Times New Roman" w:hAnsi="Times New Roman" w:eastAsia="Times New Roman" w:cs="Times New Roman"/>
+                <w:sz w:val="28"/>
+                <w:szCs w:val="28"/>
+              </w:rPr>
+              <w:t xml:space="preserve"> </w:t>
+            </w:r>
+            <w:proofErr w:type="spellStart"/>
+            <w:r>
+              <w:rPr>
+                <w:rFonts w:ascii="Times New Roman" w:hAnsi="Times New Roman" w:eastAsia="Times New Roman" w:cs="Times New Roman"/>
+                <w:sz w:val="28"/>
+                <w:szCs w:val="28"/>
+              </w:rPr>
+              <w:t>readme</w:t>
+            </w:r>
+            <w:proofErr w:type="spellEnd"/>
+            <w:r>
+              <w:rPr>
+                <w:rFonts w:ascii="Times New Roman" w:hAnsi="Times New Roman" w:eastAsia="Times New Roman" w:cs="Times New Roman"/>
+                <w:sz w:val="28"/>
+                <w:szCs w:val="28"/>
+              </w:rPr>
+              <w:t xml:space="preserve"> </w:t>
+            </w:r>
+            <w:proofErr w:type="spellStart"/>
+            <w:r>
+              <w:rPr>
+                <w:rFonts w:ascii="Times New Roman" w:hAnsi="Times New Roman" w:eastAsia="Times New Roman" w:cs="Times New Roman"/>
+                <w:sz w:val="28"/>
+                <w:szCs w:val="28"/>
+              </w:rPr>
+              <w:t>pentru</w:t>
+            </w:r>
+            <w:proofErr w:type="spellEnd"/>
+            <w:r>
+              <w:rPr>
+                <w:rFonts w:ascii="Times New Roman" w:hAnsi="Times New Roman" w:eastAsia="Times New Roman" w:cs="Times New Roman"/>
+                <w:sz w:val="28"/>
+                <w:szCs w:val="28"/>
+              </w:rPr>
+              <w:t xml:space="preserve"> </w:t>
+            </w:r>
+            <w:proofErr w:type="spellStart"/>
+            <w:r>
+              <w:rPr>
+                <w:rFonts w:ascii="Times New Roman" w:hAnsi="Times New Roman" w:eastAsia="Times New Roman" w:cs="Times New Roman"/>
+                <w:sz w:val="28"/>
+                <w:szCs w:val="28"/>
+              </w:rPr>
+              <w:t>mod</w:t>
+            </w:r>
+            <w:proofErr w:type="spellEnd"/>
+            <w:r>
+              <w:rPr>
+                <w:rFonts w:ascii="Times New Roman" w:hAnsi="Times New Roman" w:eastAsia="Times New Roman" w:cs="Times New Roman"/>
+                <w:sz w:val="28"/>
+                <w:szCs w:val="28"/>
+              </w:rPr>
+              <w:t xml:space="preserve"> de </w:t>
+            </w:r>
+            <w:r>
+              <w:rPr>
+                <w:rFonts w:ascii="Times New Roman" w:hAnsi="Times New Roman" w:eastAsia="Times New Roman" w:cs="Times New Roman"/>
+                <w:sz w:val="28"/>
+                <w:szCs w:val="28"/>
+              </w:rPr>
+              <w:t>folosire</w:t>
+            </w:r>
+          </w:p>
+          <w:p>
+            <w:pPr>
+              <w:pStyle w:val="Normal"/>
+              <w:bidi w:val="0"/>
+              <w:rPr>
+                <w:rFonts w:ascii="Times New Roman" w:hAnsi="Times New Roman" w:eastAsia="Times New Roman" w:cs="Times New Roman"/>
+                <w:sz w:val="32"/>
+                <w:szCs w:val="32"/>
+                <w:u w:val="single"/>
+              </w:rPr>
+            </w:pPr>
+          </w:p>
+        </w:tc>
+        <w:tc>
+          <w:tcPr>
+            <w:tcW w:w="3120" w:type="dxa"/>
+            <w:tcMar/>
+          </w:tcPr>
+          <w:p>
+            <w:pPr>
+              <w:pStyle w:val="ListParagraph"/>
+              <w:numPr>
+                <w:ilvl w:val="0"/>
+                <w:numId w:val="13"/>
+              </w:numPr>
+              <w:bidi w:val="0"/>
+              <w:spacing w:before="0" w:beforeAutospacing="off" w:after="0" w:afterAutospacing="off" w:line="259" w:lineRule="auto"/>
+              <w:ind w:left="720" w:right="0" w:hanging="360"/>
+              <w:jc w:val="left"/>
+              <w:rPr>
+                <w:sz w:val="28"/>
+                <w:szCs w:val="28"/>
+              </w:rPr>
+            </w:pPr>
+            <w:proofErr w:type="spellStart"/>
+            <w:r>
+              <w:rPr>
+                <w:rFonts w:ascii="Times New Roman" w:hAnsi="Times New Roman" w:eastAsia="Times New Roman" w:cs="Times New Roman"/>
+                <w:sz w:val="28"/>
+                <w:szCs w:val="28"/>
+              </w:rPr>
+              <w:t>Adaugarea</w:t>
+            </w:r>
+            <w:proofErr w:type="spellEnd"/>
+            <w:r>
+              <w:rPr>
+                <w:rFonts w:ascii="Times New Roman" w:hAnsi="Times New Roman" w:eastAsia="Times New Roman" w:cs="Times New Roman"/>
+                <w:sz w:val="28"/>
+                <w:szCs w:val="28"/>
+              </w:rPr>
+              <w:t xml:space="preserve"> </w:t>
+            </w:r>
+            <w:proofErr w:type="spellStart"/>
+            <w:r>
+              <w:rPr>
+                <w:rFonts w:ascii="Times New Roman" w:hAnsi="Times New Roman" w:eastAsia="Times New Roman" w:cs="Times New Roman"/>
+                <w:sz w:val="28"/>
+                <w:szCs w:val="28"/>
+              </w:rPr>
+              <w:t>documentatiei</w:t>
+            </w:r>
+            <w:proofErr w:type="spellEnd"/>
+            <w:r>
+              <w:rPr>
+                <w:rFonts w:ascii="Times New Roman" w:hAnsi="Times New Roman" w:eastAsia="Times New Roman" w:cs="Times New Roman"/>
+                <w:sz w:val="28"/>
+                <w:szCs w:val="28"/>
+              </w:rPr>
+              <w:t xml:space="preserve"> de </w:t>
+            </w:r>
+            <w:proofErr w:type="spellStart"/>
+            <w:r>
+              <w:rPr>
+                <w:rFonts w:ascii="Times New Roman" w:hAnsi="Times New Roman" w:eastAsia="Times New Roman" w:cs="Times New Roman"/>
+                <w:sz w:val="28"/>
+                <w:szCs w:val="28"/>
+              </w:rPr>
+              <w:t>analiza</w:t>
+            </w:r>
+            <w:proofErr w:type="spellEnd"/>
+            <w:r>
+              <w:rPr>
+                <w:rFonts w:ascii="Times New Roman" w:hAnsi="Times New Roman" w:eastAsia="Times New Roman" w:cs="Times New Roman"/>
+                <w:sz w:val="28"/>
+                <w:szCs w:val="28"/>
+              </w:rPr>
+              <w:t xml:space="preserve"> (</w:t>
+            </w:r>
+            <w:proofErr w:type="spellStart"/>
+            <w:r>
+              <w:rPr>
+                <w:rFonts w:ascii="Times New Roman" w:hAnsi="Times New Roman" w:eastAsia="Times New Roman" w:cs="Times New Roman"/>
+                <w:sz w:val="28"/>
+                <w:szCs w:val="28"/>
+              </w:rPr>
+              <w:t>nice</w:t>
+            </w:r>
+            <w:proofErr w:type="spellEnd"/>
+            <w:r>
+              <w:rPr>
+                <w:rFonts w:ascii="Times New Roman" w:hAnsi="Times New Roman" w:eastAsia="Times New Roman" w:cs="Times New Roman"/>
+                <w:sz w:val="28"/>
+                <w:szCs w:val="28"/>
+              </w:rPr>
+              <w:t xml:space="preserve"> to have)</w:t>
+            </w:r>
+          </w:p>
+        </w:tc>
+      </w:tr>
+    </w:tbl>
+    <w:p>
+      <w:pPr>
+        <w:pStyle w:val="Normal"/>
+        <w:bidi w:val="0"/>
+        <w:spacing w:before="0" w:beforeAutospacing="off" w:after="0" w:afterAutospacing="off" w:line="259" w:lineRule="auto"/>
+        <w:ind w:right="0"/>
+        <w:jc w:val="left"/>
+        <w:rPr>
+          <w:rFonts w:ascii="Times New Roman" w:hAnsi="Times New Roman" w:eastAsia="Times New Roman" w:cs="Times New Roman"/>
+          <w:sz w:val="32"/>
+          <w:szCs w:val="32"/>
+          <w:u w:val="single"/>
+        </w:rPr>
+      </w:pPr>
     </w:p>
     <w:sectPr>
       <w:pgSz w:w="12240" w:h="15840" w:orient="portrait"/>
@@ -6926,6 +9633,117 @@
 
 <file path=word/numbering.xml><?xml version="1.0" encoding="utf-8"?>
 <w:numbering xmlns:w="http://schemas.openxmlformats.org/wordprocessingml/2006/main">
+  <w:abstractNum xmlns:w="http://schemas.openxmlformats.org/wordprocessingml/2006/main" w:abstractNumId="12">
+    <w:multiLevelType xmlns:w="http://schemas.openxmlformats.org/wordprocessingml/2006/main" w:val="hybridMultilevel"/>
+    <w:lvl xmlns:w="http://schemas.openxmlformats.org/wordprocessingml/2006/main" w:ilvl="0">
+      <w:start w:val="1"/>
+      <w:numFmt w:val="bullet"/>
+      <w:lvlText w:val=""/>
+      <w:lvlJc w:val="left"/>
+      <w:pPr>
+        <w:ind w:left="720" w:hanging="360"/>
+      </w:pPr>
+      <w:rPr>
+        <w:rFonts w:hint="default" w:ascii="Symbol" w:hAnsi="Symbol"/>
+      </w:rPr>
+    </w:lvl>
+    <w:lvl xmlns:w="http://schemas.openxmlformats.org/wordprocessingml/2006/main" w:ilvl="1">
+      <w:start w:val="1"/>
+      <w:numFmt w:val="bullet"/>
+      <w:lvlText w:val="o"/>
+      <w:lvlJc w:val="left"/>
+      <w:pPr>
+        <w:ind w:left="1440" w:hanging="360"/>
+      </w:pPr>
+      <w:rPr>
+        <w:rFonts w:hint="default" w:ascii="Courier New" w:hAnsi="Courier New"/>
+      </w:rPr>
+    </w:lvl>
+    <w:lvl xmlns:w="http://schemas.openxmlformats.org/wordprocessingml/2006/main" w:ilvl="2">
+      <w:start w:val="1"/>
+      <w:numFmt w:val="bullet"/>
+      <w:lvlText w:val=""/>
+      <w:lvlJc w:val="left"/>
+      <w:pPr>
+        <w:ind w:left="2160" w:hanging="360"/>
+      </w:pPr>
+      <w:rPr>
+        <w:rFonts w:hint="default" w:ascii="Wingdings" w:hAnsi="Wingdings"/>
+      </w:rPr>
+    </w:lvl>
+    <w:lvl xmlns:w="http://schemas.openxmlformats.org/wordprocessingml/2006/main" w:ilvl="3">
+      <w:start w:val="1"/>
+      <w:numFmt w:val="bullet"/>
+      <w:lvlText w:val=""/>
+      <w:lvlJc w:val="left"/>
+      <w:pPr>
+        <w:ind w:left="2880" w:hanging="360"/>
+      </w:pPr>
+      <w:rPr>
+        <w:rFonts w:hint="default" w:ascii="Symbol" w:hAnsi="Symbol"/>
+      </w:rPr>
+    </w:lvl>
+    <w:lvl xmlns:w="http://schemas.openxmlformats.org/wordprocessingml/2006/main" w:ilvl="4">
+      <w:start w:val="1"/>
+      <w:numFmt w:val="bullet"/>
+      <w:lvlText w:val="o"/>
+      <w:lvlJc w:val="left"/>
+      <w:pPr>
+        <w:ind w:left="3600" w:hanging="360"/>
+      </w:pPr>
+      <w:rPr>
+        <w:rFonts w:hint="default" w:ascii="Courier New" w:hAnsi="Courier New"/>
+      </w:rPr>
+    </w:lvl>
+    <w:lvl xmlns:w="http://schemas.openxmlformats.org/wordprocessingml/2006/main" w:ilvl="5">
+      <w:start w:val="1"/>
+      <w:numFmt w:val="bullet"/>
+      <w:lvlText w:val=""/>
+      <w:lvlJc w:val="left"/>
+      <w:pPr>
+        <w:ind w:left="4320" w:hanging="360"/>
+      </w:pPr>
+      <w:rPr>
+        <w:rFonts w:hint="default" w:ascii="Wingdings" w:hAnsi="Wingdings"/>
+      </w:rPr>
+    </w:lvl>
+    <w:lvl xmlns:w="http://schemas.openxmlformats.org/wordprocessingml/2006/main" w:ilvl="6">
+      <w:start w:val="1"/>
+      <w:numFmt w:val="bullet"/>
+      <w:lvlText w:val=""/>
+      <w:lvlJc w:val="left"/>
+      <w:pPr>
+        <w:ind w:left="5040" w:hanging="360"/>
+      </w:pPr>
+      <w:rPr>
+        <w:rFonts w:hint="default" w:ascii="Symbol" w:hAnsi="Symbol"/>
+      </w:rPr>
+    </w:lvl>
+    <w:lvl xmlns:w="http://schemas.openxmlformats.org/wordprocessingml/2006/main" w:ilvl="7">
+      <w:start w:val="1"/>
+      <w:numFmt w:val="bullet"/>
+      <w:lvlText w:val="o"/>
+      <w:lvlJc w:val="left"/>
+      <w:pPr>
+        <w:ind w:left="5760" w:hanging="360"/>
+      </w:pPr>
+      <w:rPr>
+        <w:rFonts w:hint="default" w:ascii="Courier New" w:hAnsi="Courier New"/>
+      </w:rPr>
+    </w:lvl>
+    <w:lvl xmlns:w="http://schemas.openxmlformats.org/wordprocessingml/2006/main" w:ilvl="8">
+      <w:start w:val="1"/>
+      <w:numFmt w:val="bullet"/>
+      <w:lvlText w:val=""/>
+      <w:lvlJc w:val="left"/>
+      <w:pPr>
+        <w:ind w:left="6480" w:hanging="360"/>
+      </w:pPr>
+      <w:rPr>
+        <w:rFonts w:hint="default" w:ascii="Wingdings" w:hAnsi="Wingdings"/>
+      </w:rPr>
+    </w:lvl>
+  </w:abstractNum>
   <w:abstractNum xmlns:w="http://schemas.openxmlformats.org/wordprocessingml/2006/main" w:abstractNumId="11">
     <w:multiLevelType xmlns:w="http://schemas.openxmlformats.org/wordprocessingml/2006/main" w:val="hybridMultilevel"/>
     <w:lvl xmlns:w="http://schemas.openxmlformats.org/wordprocessingml/2006/main" w:ilvl="0">
@@ -8177,6 +10995,9 @@
       </w:rPr>
     </w:lvl>
   </w:abstractNum>
+  <w:num w:numId="13">
+    <w:abstractNumId w:val="12"/>
+  </w:num>
   <w:num w:numId="12">
     <w:abstractNumId w:val="11"/>
   </w:num>
@@ -8647,6 +11468,32 @@
       <w:contextualSpacing xmlns:w="http://schemas.openxmlformats.org/wordprocessingml/2006/main"/>
     </w:pPr>
   </w:style>
+  <w:style xmlns:w="http://schemas.openxmlformats.org/wordprocessingml/2006/main" w:type="table" w:styleId="TableGrid">
+    <w:name xmlns:w="http://schemas.openxmlformats.org/wordprocessingml/2006/main" w:val="Table Grid"/>
+    <w:basedOn xmlns:w="http://schemas.openxmlformats.org/wordprocessingml/2006/main" w:val="TableNormal"/>
+    <w:uiPriority xmlns:w="http://schemas.openxmlformats.org/wordprocessingml/2006/main" w:val="59"/>
+    <w:rsid xmlns:w="http://schemas.openxmlformats.org/wordprocessingml/2006/main" w:val="00FB4123"/>
+    <w:pPr xmlns:w="http://schemas.openxmlformats.org/wordprocessingml/2006/main">
+      <w:spacing w:after="0" w:line="240" w:lineRule="auto"/>
+    </w:pPr>
+    <w:tblPr xmlns:w="http://schemas.openxmlformats.org/wordprocessingml/2006/main">
+      <w:tblInd w:w="0" w:type="dxa"/>
+      <w:tblBorders>
+        <w:top w:val="single" w:color="000000" w:themeColor="text1" w:sz="4" w:space="0"/>
+        <w:left w:val="single" w:color="000000" w:themeColor="text1" w:sz="4" w:space="0"/>
+        <w:bottom w:val="single" w:color="000000" w:themeColor="text1" w:sz="4" w:space="0"/>
+        <w:right w:val="single" w:color="000000" w:themeColor="text1" w:sz="4" w:space="0"/>
+        <w:insideH w:val="single" w:color="000000" w:themeColor="text1" w:sz="4" w:space="0"/>
+        <w:insideV w:val="single" w:color="000000" w:themeColor="text1" w:sz="4" w:space="0"/>
+      </w:tblBorders>
+      <w:tblCellMar>
+        <w:top w:w="0" w:type="dxa"/>
+        <w:left w:w="108" w:type="dxa"/>
+        <w:bottom w:w="0" w:type="dxa"/>
+        <w:right w:w="108" w:type="dxa"/>
+      </w:tblCellMar>
+    </w:tblPr>
+  </w:style>
 </w:styles>
 </file>
 

</xml_diff>